<commit_message>
Two types of input capacity
</commit_message>
<xml_diff>
--- a/Project_Goal/ppts/Workflow_Draft.docx
+++ b/Project_Goal/ppts/Workflow_Draft.docx
@@ -1,6 +1,6 @@
 
 <file path=word/document.xml><?xml version="1.0" encoding="utf-8"?>
-<w:document xmlns:wpc="http://schemas.microsoft.com/office/word/2010/wordprocessingCanvas" xmlns:mo="http://schemas.microsoft.com/office/mac/office/2008/main" xmlns:mc="http://schemas.openxmlformats.org/markup-compatibility/2006" xmlns:mv="urn:schemas-microsoft-com:mac:vml" xmlns:o="urn:schemas-microsoft-com:office:office" xmlns:r="http://schemas.openxmlformats.org/officeDocument/2006/relationships" xmlns:m="http://schemas.openxmlformats.org/officeDocument/2006/math" xmlns:v="urn:schemas-microsoft-com:vml" xmlns:wp14="http://schemas.microsoft.com/office/word/2010/wordprocessingDrawing" xmlns:wp="http://schemas.openxmlformats.org/drawingml/2006/wordprocessingDrawing" xmlns:w10="urn:schemas-microsoft-com:office:word" xmlns:w="http://schemas.openxmlformats.org/wordprocessingml/2006/main" xmlns:w14="http://schemas.microsoft.com/office/word/2010/wordml" xmlns:w15="http://schemas.microsoft.com/office/word/2012/wordml" xmlns:wpg="http://schemas.microsoft.com/office/word/2010/wordprocessingGroup" xmlns:wpi="http://schemas.microsoft.com/office/word/2010/wordprocessingInk" xmlns:wne="http://schemas.microsoft.com/office/word/2006/wordml" xmlns:wps="http://schemas.microsoft.com/office/word/2010/wordprocessingShape" mc:Ignorable="w14 w15 wp14">
+<w:document xmlns:wpc="http://schemas.microsoft.com/office/word/2010/wordprocessingCanvas" xmlns:mc="http://schemas.openxmlformats.org/markup-compatibility/2006" xmlns:o="urn:schemas-microsoft-com:office:office" xmlns:r="http://schemas.openxmlformats.org/officeDocument/2006/relationships" xmlns:m="http://schemas.openxmlformats.org/officeDocument/2006/math" xmlns:v="urn:schemas-microsoft-com:vml" xmlns:wp14="http://schemas.microsoft.com/office/word/2010/wordprocessingDrawing" xmlns:wp="http://schemas.openxmlformats.org/drawingml/2006/wordprocessingDrawing" xmlns:w10="urn:schemas-microsoft-com:office:word" xmlns:w="http://schemas.openxmlformats.org/wordprocessingml/2006/main" xmlns:w14="http://schemas.microsoft.com/office/word/2010/wordml" xmlns:w15="http://schemas.microsoft.com/office/word/2012/wordml" xmlns:wpg="http://schemas.microsoft.com/office/word/2010/wordprocessingGroup" xmlns:wpi="http://schemas.microsoft.com/office/word/2010/wordprocessingInk" xmlns:wne="http://schemas.microsoft.com/office/word/2006/wordml" xmlns:wps="http://schemas.microsoft.com/office/word/2010/wordprocessingShape" mc:Ignorable="w14 w15 wp14">
   <w:body>
     <w:p>
       <w:pPr>
@@ -77,7 +77,6 @@
       <w:r>
         <w:rPr>
           <w:noProof/>
-          <w:lang w:eastAsia="zh-TW"/>
         </w:rPr>
         <mc:AlternateContent>
           <mc:Choice Requires="wps">
@@ -131,7 +130,7 @@
           </mc:Choice>
           <mc:Fallback>
             <w:pict>
-              <v:line w14:anchorId="4188974F" id="直接连接符 21" o:spid="_x0000_s1026" style="position:absolute;left:0;text-align:left;z-index:251661824;visibility:visible;mso-wrap-style:square;mso-wrap-distance-left:9pt;mso-wrap-distance-top:0;mso-wrap-distance-right:9pt;mso-wrap-distance-bottom:0;mso-position-horizontal:absolute;mso-position-horizontal-relative:text;mso-position-vertical:absolute;mso-position-vertical-relative:text" from="5in,245.15pt" to="5in,264.65pt" o:gfxdata="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" strokecolor="#5b9bd5 [3204]" strokeweight=".5pt">
+              <v:line w14:anchorId="18789B96" id="直接连接符 21" o:spid="_x0000_s1026" style="position:absolute;left:0;text-align:left;z-index:251661824;visibility:visible;mso-wrap-style:square;mso-wrap-distance-left:9pt;mso-wrap-distance-top:0;mso-wrap-distance-right:9pt;mso-wrap-distance-bottom:0;mso-position-horizontal:absolute;mso-position-horizontal-relative:text;mso-position-vertical:absolute;mso-position-vertical-relative:text" from="5in,245.15pt" to="5in,264.65pt" o:gfxdata="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" strokecolor="#5b9bd5 [3204]" strokeweight=".5pt">
                 <v:stroke joinstyle="miter"/>
               </v:line>
             </w:pict>
@@ -141,7 +140,6 @@
       <w:r>
         <w:rPr>
           <w:noProof/>
-          <w:lang w:eastAsia="zh-TW"/>
         </w:rPr>
         <mc:AlternateContent>
           <mc:Choice Requires="wps">
@@ -198,7 +196,7 @@
           </mc:Choice>
           <mc:Fallback>
             <w:pict>
-              <v:shapetype w14:anchorId="1FC1B1D0" id="_x0000_t32" coordsize="21600,21600" o:spt="32" o:oned="t" path="m,l21600,21600e" filled="f">
+              <v:shapetype w14:anchorId="54DA83EC" id="_x0000_t32" coordsize="21600,21600" o:spt="32" o:oned="t" path="m,l21600,21600e" filled="f">
                 <v:path arrowok="t" fillok="f" o:connecttype="none"/>
                 <o:lock v:ext="edit" shapetype="t"/>
               </v:shapetype>
@@ -212,7 +210,6 @@
       <w:r>
         <w:rPr>
           <w:noProof/>
-          <w:lang w:eastAsia="zh-TW"/>
         </w:rPr>
         <mc:AlternateContent>
           <mc:Choice Requires="wps">
@@ -269,7 +266,7 @@
           </mc:Choice>
           <mc:Fallback>
             <w:pict>
-              <v:shape w14:anchorId="45FC87DF" id="直接箭头连接符 20" o:spid="_x0000_s1026" type="#_x0000_t32" style="position:absolute;left:0;text-align:left;margin-left:286.5pt;margin-top:123.65pt;width:18.75pt;height:0;z-index:251661312;visibility:visible;mso-wrap-style:square;mso-wrap-distance-left:9pt;mso-wrap-distance-top:0;mso-wrap-distance-right:9pt;mso-wrap-distance-bottom:0;mso-position-horizontal:absolute;mso-position-horizontal-relative:text;mso-position-vertical:absolute;mso-position-vertical-relative:text" o:gfxdata="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" strokecolor="#5b9bd5 [3204]" strokeweight=".5pt">
+              <v:shape w14:anchorId="153056E3" id="直接箭头连接符 20" o:spid="_x0000_s1026" type="#_x0000_t32" style="position:absolute;left:0;text-align:left;margin-left:286.5pt;margin-top:123.65pt;width:18.75pt;height:0;z-index:251661312;visibility:visible;mso-wrap-style:square;mso-wrap-distance-left:9pt;mso-wrap-distance-top:0;mso-wrap-distance-right:9pt;mso-wrap-distance-bottom:0;mso-position-horizontal:absolute;mso-position-horizontal-relative:text;mso-position-vertical:absolute;mso-position-vertical-relative:text" o:gfxdata="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" strokecolor="#5b9bd5 [3204]" strokeweight=".5pt">
                 <v:stroke endarrow="block" joinstyle="miter"/>
               </v:shape>
             </w:pict>
@@ -279,7 +276,6 @@
       <w:r>
         <w:rPr>
           <w:noProof/>
-          <w:lang w:eastAsia="zh-TW"/>
         </w:rPr>
         <mc:AlternateContent>
           <mc:Choice Requires="wps">
@@ -336,7 +332,7 @@
           </mc:Choice>
           <mc:Fallback>
             <w:pict>
-              <v:shape w14:anchorId="7DCD7D49" id="直接箭头连接符 19" o:spid="_x0000_s1026" type="#_x0000_t32" style="position:absolute;left:0;text-align:left;margin-left:135pt;margin-top:124.4pt;width:18.75pt;height:0;z-index:251658752;visibility:visible;mso-wrap-style:square;mso-wrap-distance-left:9pt;mso-wrap-distance-top:0;mso-wrap-distance-right:9pt;mso-wrap-distance-bottom:0;mso-position-horizontal:absolute;mso-position-horizontal-relative:text;mso-position-vertical:absolute;mso-position-vertical-relative:text" o:gfxdata="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" strokecolor="#5b9bd5 [3204]" strokeweight=".5pt">
+              <v:shape w14:anchorId="1CF2CD1F" id="直接箭头连接符 19" o:spid="_x0000_s1026" type="#_x0000_t32" style="position:absolute;left:0;text-align:left;margin-left:135pt;margin-top:124.4pt;width:18.75pt;height:0;z-index:251658752;visibility:visible;mso-wrap-style:square;mso-wrap-distance-left:9pt;mso-wrap-distance-top:0;mso-wrap-distance-right:9pt;mso-wrap-distance-bottom:0;mso-position-horizontal:absolute;mso-position-horizontal-relative:text;mso-position-vertical:absolute;mso-position-vertical-relative:text" o:gfxdata="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" strokecolor="#5b9bd5 [3204]" strokeweight=".5pt">
                 <v:stroke endarrow="block" joinstyle="miter"/>
               </v:shape>
             </w:pict>
@@ -346,7 +342,6 @@
       <w:r>
         <w:rPr>
           <w:noProof/>
-          <w:lang w:eastAsia="zh-TW"/>
         </w:rPr>
         <w:drawing>
           <wp:inline distT="0" distB="0" distL="0" distR="0" wp14:anchorId="01B0AA3F" wp14:editId="717FDF9E">
@@ -402,7 +397,6 @@
       <w:r>
         <w:rPr>
           <w:noProof/>
-          <w:lang w:eastAsia="zh-TW"/>
         </w:rPr>
         <mc:AlternateContent>
           <mc:Choice Requires="wps">
@@ -456,7 +450,7 @@
           </mc:Choice>
           <mc:Fallback>
             <w:pict>
-              <v:line w14:anchorId="03F4C70F" id="直接连接符 22" o:spid="_x0000_s1026" style="position:absolute;left:0;text-align:left;flip:x;z-index:251663360;visibility:visible;mso-wrap-style:square;mso-wrap-distance-left:9pt;mso-wrap-distance-top:0;mso-wrap-distance-right:9pt;mso-wrap-distance-bottom:0;mso-position-horizontal:absolute;mso-position-horizontal-relative:text;mso-position-vertical:absolute;mso-position-vertical-relative:text" from="67.5pt,10.75pt" to="360.75pt,10.75pt" o:gfxdata="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" strokecolor="#5b9bd5 [3204]" strokeweight=".5pt">
+              <v:line w14:anchorId="245AAD00" id="直接连接符 22" o:spid="_x0000_s1026" style="position:absolute;left:0;text-align:left;flip:x;z-index:251663360;visibility:visible;mso-wrap-style:square;mso-wrap-distance-left:9pt;mso-wrap-distance-top:0;mso-wrap-distance-right:9pt;mso-wrap-distance-bottom:0;mso-position-horizontal:absolute;mso-position-horizontal-relative:text;mso-position-vertical:absolute;mso-position-vertical-relative:text" from="67.5pt,10.75pt" to="360.75pt,10.75pt" o:gfxdata="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" strokecolor="#5b9bd5 [3204]" strokeweight=".5pt">
                 <v:stroke joinstyle="miter"/>
               </v:line>
             </w:pict>
@@ -571,7 +565,6 @@
       <w:r>
         <w:rPr>
           <w:noProof/>
-          <w:lang w:eastAsia="zh-TW"/>
         </w:rPr>
         <w:drawing>
           <wp:inline distT="114300" distB="114300" distL="114300" distR="114300" wp14:anchorId="49EE82A4" wp14:editId="5E16B175">
@@ -613,8 +606,173 @@
     <w:p>
       <w:r>
         <w:rPr>
+          <w:rFonts w:hint="eastAsia"/>
+        </w:rPr>
+        <w:t>*Note:</w:t>
+      </w:r>
+    </w:p>
+    <w:p>
+      <w:pPr>
+        <w:pStyle w:val="HTML"/>
+        <w:shd w:val="clear" w:color="auto" w:fill="FFFFFF"/>
+        <w:rPr>
+          <w:rFonts w:ascii="Arial" w:eastAsiaTheme="minorEastAsia" w:hAnsi="Arial" w:cs="Arial"/>
+          <w:color w:val="000000"/>
+          <w:sz w:val="22"/>
+          <w:szCs w:val="22"/>
+        </w:rPr>
+      </w:pPr>
+      <w:proofErr w:type="spellStart"/>
+      <w:r>
+        <w:rPr>
+          <w:rFonts w:ascii="Arial" w:eastAsiaTheme="minorEastAsia" w:hAnsi="Arial" w:cs="Arial"/>
+          <w:color w:val="000000"/>
+          <w:sz w:val="22"/>
+          <w:szCs w:val="22"/>
+        </w:rPr>
+        <w:t>Eg</w:t>
+      </w:r>
+      <w:proofErr w:type="spellEnd"/>
+      <w:r>
+        <w:rPr>
+          <w:rFonts w:ascii="Arial" w:eastAsiaTheme="minorEastAsia" w:hAnsi="Arial" w:cs="Arial"/>
+          <w:color w:val="000000"/>
+          <w:sz w:val="22"/>
+          <w:szCs w:val="22"/>
+        </w:rPr>
+        <w:t xml:space="preserve">. </w:t>
+      </w:r>
+      <w:r>
+        <w:rPr>
+          <w:rFonts w:ascii="Arial" w:eastAsiaTheme="minorEastAsia" w:hAnsi="Arial" w:cs="Arial"/>
+          <w:color w:val="000000"/>
+          <w:sz w:val="22"/>
+          <w:szCs w:val="22"/>
+        </w:rPr>
+        <w:t xml:space="preserve">The summer temperature in California is about 75 </w:t>
+      </w:r>
+      <w:r>
+        <w:rPr>
+          <w:rFonts w:ascii="Arial" w:eastAsiaTheme="minorEastAsia" w:hAnsi="Arial" w:cs="Arial" w:hint="eastAsia"/>
+          <w:color w:val="000000"/>
+          <w:sz w:val="22"/>
+          <w:szCs w:val="22"/>
+        </w:rPr>
+        <w:t>℉</w:t>
+      </w:r>
+      <w:r>
+        <w:rPr>
+          <w:rFonts w:ascii="Arial" w:eastAsiaTheme="minorEastAsia" w:hAnsi="Arial" w:cs="Arial" w:hint="eastAsia"/>
+          <w:color w:val="000000"/>
+          <w:sz w:val="22"/>
+          <w:szCs w:val="22"/>
+        </w:rPr>
+        <w:t xml:space="preserve">, </w:t>
+      </w:r>
+      <w:r>
+        <w:rPr>
+          <w:rFonts w:ascii="Arial" w:eastAsiaTheme="minorEastAsia" w:hAnsi="Arial" w:cs="Arial"/>
+          <w:color w:val="000000"/>
+          <w:sz w:val="22"/>
+          <w:szCs w:val="22"/>
+        </w:rPr>
+        <w:t xml:space="preserve">suitable to wear </w:t>
+      </w:r>
+      <w:r>
+        <w:rPr>
+          <w:rFonts w:ascii="Arial" w:eastAsiaTheme="minorEastAsia" w:hAnsi="Arial" w:cs="Arial"/>
+          <w:color w:val="000000"/>
+          <w:sz w:val="22"/>
+          <w:szCs w:val="22"/>
+        </w:rPr>
+        <w:t>short-sleeved T-shirt; t</w:t>
+      </w:r>
+      <w:r>
+        <w:rPr>
+          <w:rFonts w:ascii="Arial" w:eastAsiaTheme="minorEastAsia" w:hAnsi="Arial" w:cs="Arial"/>
+          <w:color w:val="000000"/>
+          <w:sz w:val="22"/>
+          <w:szCs w:val="22"/>
+        </w:rPr>
+        <w:t>h</w:t>
+      </w:r>
+      <w:r>
+        <w:rPr>
+          <w:rFonts w:ascii="Arial" w:eastAsiaTheme="minorEastAsia" w:hAnsi="Arial" w:cs="Arial"/>
+          <w:color w:val="000000"/>
+          <w:sz w:val="22"/>
+          <w:szCs w:val="22"/>
+        </w:rPr>
+        <w:t>e winte</w:t>
+      </w:r>
+      <w:r>
+        <w:rPr>
+          <w:rFonts w:ascii="Arial" w:eastAsiaTheme="minorEastAsia" w:hAnsi="Arial" w:cs="Arial"/>
+          <w:color w:val="000000"/>
+          <w:sz w:val="22"/>
+          <w:szCs w:val="22"/>
+        </w:rPr>
+        <w:t xml:space="preserve">r temperature in </w:t>
+      </w:r>
+      <w:r>
+        <w:rPr>
+          <w:rFonts w:ascii="Arial" w:eastAsiaTheme="minorEastAsia" w:hAnsi="Arial" w:cs="Arial"/>
+          <w:color w:val="000000"/>
+          <w:sz w:val="22"/>
+          <w:szCs w:val="22"/>
+        </w:rPr>
+        <w:t>New York</w:t>
+      </w:r>
+      <w:r>
+        <w:rPr>
+          <w:rFonts w:ascii="Arial" w:eastAsiaTheme="minorEastAsia" w:hAnsi="Arial" w:cs="Arial"/>
+          <w:color w:val="000000"/>
+          <w:sz w:val="22"/>
+          <w:szCs w:val="22"/>
+        </w:rPr>
+        <w:t xml:space="preserve"> is about</w:t>
+      </w:r>
+      <w:r>
+        <w:rPr>
+          <w:rFonts w:ascii="Arial" w:eastAsiaTheme="minorEastAsia" w:hAnsi="Arial" w:cs="Arial"/>
+          <w:color w:val="000000"/>
+          <w:sz w:val="22"/>
+          <w:szCs w:val="22"/>
+        </w:rPr>
+        <w:t xml:space="preserve"> 30 </w:t>
+      </w:r>
+      <w:r>
+        <w:rPr>
+          <w:rFonts w:ascii="Arial" w:eastAsiaTheme="minorEastAsia" w:hAnsi="Arial" w:cs="Arial" w:hint="eastAsia"/>
+          <w:color w:val="000000"/>
+          <w:sz w:val="22"/>
+          <w:szCs w:val="22"/>
+        </w:rPr>
+        <w:t>℉</w:t>
+      </w:r>
+      <w:r>
+        <w:rPr>
+          <w:rFonts w:ascii="Arial" w:eastAsiaTheme="minorEastAsia" w:hAnsi="Arial" w:cs="Arial" w:hint="eastAsia"/>
+          <w:color w:val="000000"/>
+          <w:sz w:val="22"/>
+          <w:szCs w:val="22"/>
+        </w:rPr>
+        <w:t xml:space="preserve">, </w:t>
+      </w:r>
+      <w:r>
+        <w:rPr>
+          <w:rFonts w:ascii="Arial" w:eastAsiaTheme="minorEastAsia" w:hAnsi="Arial" w:cs="Arial"/>
+          <w:color w:val="000000"/>
+          <w:sz w:val="22"/>
+          <w:szCs w:val="22"/>
+        </w:rPr>
+        <w:t>suitable to wear coat.</w:t>
+      </w:r>
+    </w:p>
+    <w:p>
+      <w:r>
+        <w:rPr>
           <w:noProof/>
-          <w:lang w:eastAsia="zh-TW"/>
         </w:rPr>
         <w:drawing>
           <wp:inline distT="0" distB="0" distL="0" distR="0" wp14:anchorId="4EE02A01" wp14:editId="21C6B6E9">
@@ -660,7 +818,6 @@
       <w:r>
         <w:rPr>
           <w:noProof/>
-          <w:lang w:eastAsia="zh-TW"/>
         </w:rPr>
         <w:drawing>
           <wp:inline distT="0" distB="0" distL="0" distR="0" wp14:anchorId="445FDD1E" wp14:editId="6FF538FC">
@@ -717,27 +874,12 @@
       <w:hyperlink r:id="rId9" w:history="1">
         <w:r>
           <w:rPr>
-            <w:rStyle w:val="Hyperlink"/>
+            <w:rStyle w:val="ac"/>
           </w:rPr>
           <w:t>https://www.unc.edu/~rowlett/units/scales/beaufort.html</w:t>
         </w:r>
       </w:hyperlink>
     </w:p>
-    <w:p/>
-    <w:p>
-      <w:pPr>
-        <w:rPr>
-          <w:b/>
-        </w:rPr>
-      </w:pPr>
-    </w:p>
-    <w:p>
-      <w:pPr>
-        <w:rPr>
-          <w:b/>
-        </w:rPr>
-      </w:pPr>
-    </w:p>
     <w:p>
       <w:r>
         <w:rPr>
@@ -750,17 +892,40 @@
         <w:t>:</w:t>
       </w:r>
     </w:p>
+    <w:p/>
+    <w:p>
+      <w:pPr>
+        <w:pStyle w:val="ad"/>
+        <w:numPr>
+          <w:ilvl w:val="0"/>
+          <w:numId w:val="7"/>
+        </w:numPr>
+        <w:ind w:firstLineChars="0"/>
+      </w:pPr>
+      <w:r>
+        <w:rPr>
+          <w:rFonts w:hint="eastAsia"/>
+        </w:rPr>
+        <w:t>Drop</w:t>
+      </w:r>
+      <w:r>
+        <w:t>-down Menu</w:t>
+      </w:r>
+      <w:r>
+        <w:t xml:space="preserve"> Format</w:t>
+      </w:r>
+    </w:p>
+    <w:p/>
     <w:p>
       <w:r>
         <w:rPr>
           <w:noProof/>
-          <w:lang w:eastAsia="zh-TW"/>
         </w:rPr>
         <w:drawing>
-          <wp:inline distT="0" distB="0" distL="0" distR="0" wp14:anchorId="0F62C3F7" wp14:editId="56631755">
-            <wp:extent cx="6481785" cy="2095500"/>
-            <wp:effectExtent l="0" t="0" r="0" b="0"/>
-            <wp:docPr id="6" name="图片 6"/>
+          <wp:inline distT="0" distB="0" distL="0" distR="0" wp14:anchorId="1A7FE279" wp14:editId="0AC9DC12">
+            <wp:extent cx="6639750" cy="2162175"/>
+            <wp:effectExtent l="0" t="0" r="8890" b="0"/>
+            <wp:docPr id="4" name="图片 4"/>
             <wp:cNvGraphicFramePr>
               <a:graphicFrameLocks xmlns:a="http://schemas.openxmlformats.org/drawingml/2006/main" noChangeAspect="1"/>
             </wp:cNvGraphicFramePr>
@@ -780,7 +945,7 @@
                   <pic:spPr>
                     <a:xfrm>
                       <a:off x="0" y="0"/>
-                      <a:ext cx="6487290" cy="2097280"/>
+                      <a:ext cx="6646179" cy="2164269"/>
                     </a:xfrm>
                     <a:prstGeom prst="rect">
                       <a:avLst/>
@@ -793,45 +958,352 @@
         </w:drawing>
       </w:r>
     </w:p>
-    <w:p>
+    <w:p/>
+    <w:p>
+      <w:r>
+        <w:t>*</w:t>
+      </w:r>
+      <w:r>
+        <w:t xml:space="preserve">Note: </w:t>
+      </w:r>
+    </w:p>
+    <w:p>
+      <w:r>
+        <w:t xml:space="preserve">How to define </w:t>
+      </w:r>
+      <w:r>
+        <w:t>the capacity you need?</w:t>
+      </w:r>
+    </w:p>
+    <w:p>
+      <w:r>
+        <w:t xml:space="preserve">The average annual electricity </w:t>
+      </w:r>
+      <w:r>
+        <w:t xml:space="preserve">consumption for one household in U.S. </w:t>
+      </w:r>
+      <w:r>
+        <w:t xml:space="preserve">is 10 </w:t>
+      </w:r>
+      <w:proofErr w:type="spellStart"/>
+      <w:r>
+        <w:t>MWh</w:t>
+      </w:r>
+      <w:proofErr w:type="spellEnd"/>
+      <w:r>
+        <w:t xml:space="preserve">. So a </w:t>
+      </w:r>
+      <w:r>
+        <w:rPr>
+          <w:rFonts w:hint="eastAsia"/>
+        </w:rPr>
+        <w:t>s</w:t>
+      </w:r>
+      <w:r>
+        <w:rPr>
+          <w:rFonts w:hint="eastAsia"/>
+        </w:rPr>
+        <w:t>mall</w:t>
+      </w:r>
+      <w:r>
+        <w:t xml:space="preserve"> capacity plant can provide electricity for </w:t>
+      </w:r>
+      <w:r>
+        <w:t>a city block</w:t>
+      </w:r>
+      <w:r>
+        <w:t>;</w:t>
+      </w:r>
+      <w:r>
+        <w:rPr>
+          <w:rFonts w:hint="eastAsia"/>
+        </w:rPr>
+        <w:t xml:space="preserve"> and a</w:t>
+      </w:r>
+      <w:r>
+        <w:t xml:space="preserve">n </w:t>
+      </w:r>
+      <w:r>
+        <w:rPr>
+          <w:rFonts w:hint="eastAsia"/>
+        </w:rPr>
+        <w:t>e</w:t>
+      </w:r>
+      <w:r>
+        <w:rPr>
+          <w:rFonts w:hint="eastAsia"/>
+        </w:rPr>
+        <w:t>xtreme</w:t>
+      </w:r>
+      <w:r>
+        <w:t xml:space="preserve"> capacity plant can provide electricity </w:t>
+      </w:r>
+      <w:r>
+        <w:t>for the total Bellevue</w:t>
+      </w:r>
+    </w:p>
+    <w:p>
+      <w:r>
+        <w:rPr>
+          <w:rFonts w:hint="eastAsia"/>
+        </w:rPr>
+        <w:t xml:space="preserve">The largest </w:t>
+      </w:r>
+      <w:r>
+        <w:t>plant capacity in 2015 in U.S. is</w:t>
+      </w:r>
+      <w:r>
+        <w:t xml:space="preserve"> about</w:t>
+      </w:r>
       <w:r>
         <w:t xml:space="preserve"> </w:t>
       </w:r>
-    </w:p>
-    <w:p>
-      <w:r>
-        <w:t>Note:</w:t>
+      <w:r>
+        <w:rPr>
+          <w:rFonts w:hint="eastAsia"/>
+        </w:rPr>
+        <w:t>3500000</w:t>
       </w:r>
       <w:r>
         <w:t xml:space="preserve"> </w:t>
       </w:r>
-      <w:r>
-        <w:t>How many homes can 1 megawatt of power supply?</w:t>
-      </w:r>
-    </w:p>
-    <w:p>
-      <w:r>
-        <w:t>1MW of capacity will produce electricity that equals to about the same amount</w:t>
-      </w:r>
-      <w:r>
-        <w:t xml:space="preserve"> of electricity consumed by 400</w:t>
-      </w:r>
-      <w:r>
-        <w:t xml:space="preserve"> to 900 homes in a year</w:t>
+      <w:proofErr w:type="spellStart"/>
+      <w:r>
+        <w:t>MWh</w:t>
+      </w:r>
+      <w:proofErr w:type="spellEnd"/>
+      <w:r>
+        <w:t xml:space="preserve"> a year</w:t>
+      </w:r>
+      <w:r>
+        <w:t>.</w:t>
       </w:r>
     </w:p>
     <w:p/>
     <w:p>
       <w:pPr>
-        <w:jc w:val="center"/>
-      </w:pPr>
-    </w:p>
-    <w:p/>
-    <w:p/>
-    <w:p>
+        <w:pStyle w:val="ad"/>
+        <w:numPr>
+          <w:ilvl w:val="0"/>
+          <w:numId w:val="7"/>
+        </w:numPr>
+        <w:ind w:firstLineChars="0"/>
+      </w:pPr>
+      <w:r>
+        <w:rPr>
+          <w:rFonts w:hint="eastAsia"/>
+        </w:rPr>
+        <w:t>Scroll Format</w:t>
+      </w:r>
+    </w:p>
+    <w:p>
+      <w:r>
+        <w:t xml:space="preserve">*Note: </w:t>
+      </w:r>
+    </w:p>
+    <w:p>
+      <w:r>
+        <w:t>How to defi</w:t>
+      </w:r>
+      <w:bookmarkStart w:id="0" w:name="_GoBack"/>
+      <w:bookmarkEnd w:id="0"/>
+      <w:r>
+        <w:t>ne the capacity you need?</w:t>
+      </w:r>
+    </w:p>
+    <w:p>
+      <w:r>
+        <w:rPr>
+          <w:rFonts w:hint="eastAsia"/>
+        </w:rPr>
+        <w:t xml:space="preserve">A small </w:t>
+      </w:r>
+      <w:r>
+        <w:t xml:space="preserve">electricity </w:t>
+      </w:r>
+      <w:r>
+        <w:rPr>
+          <w:rFonts w:hint="eastAsia"/>
+        </w:rPr>
+        <w:t>plant</w:t>
+      </w:r>
       <w:r>
         <w:t xml:space="preserve"> </w:t>
       </w:r>
+      <w:r>
+        <w:rPr>
+          <w:rFonts w:hint="eastAsia"/>
+        </w:rPr>
+        <w:t>generate less than 50,000</w:t>
+      </w:r>
+      <w:r>
+        <w:t xml:space="preserve"> </w:t>
+      </w:r>
+      <w:proofErr w:type="spellStart"/>
+      <w:r>
+        <w:rPr>
+          <w:rFonts w:hint="eastAsia"/>
+        </w:rPr>
+        <w:t>MWh</w:t>
+      </w:r>
+      <w:proofErr w:type="spellEnd"/>
+      <w:r>
+        <w:rPr>
+          <w:rFonts w:hint="eastAsia"/>
+        </w:rPr>
+        <w:t xml:space="preserve"> a year,</w:t>
+      </w:r>
+      <w:r>
+        <w:t xml:space="preserve"> which can </w:t>
+      </w:r>
+      <w:r>
+        <w:t>provide electricity for a city block</w:t>
+      </w:r>
+      <w:r>
+        <w:t>;</w:t>
+      </w:r>
+    </w:p>
+    <w:p>
+      <w:r>
+        <w:rPr>
+          <w:rFonts w:hint="eastAsia"/>
+        </w:rPr>
+        <w:t xml:space="preserve">A medium </w:t>
+      </w:r>
+      <w:r>
+        <w:t xml:space="preserve">electricity </w:t>
+      </w:r>
+      <w:r>
+        <w:rPr>
+          <w:rFonts w:hint="eastAsia"/>
+        </w:rPr>
+        <w:t>plant</w:t>
+      </w:r>
+      <w:r>
+        <w:t xml:space="preserve"> </w:t>
+      </w:r>
+      <w:r>
+        <w:rPr>
+          <w:rFonts w:hint="eastAsia"/>
+        </w:rPr>
+        <w:t xml:space="preserve">generate </w:t>
+      </w:r>
+      <w:r>
+        <w:t>50,000</w:t>
+      </w:r>
+      <w:r>
+        <w:rPr>
+          <w:lang w:val="pl-PL"/>
+        </w:rPr>
+        <w:t>~</w:t>
+      </w:r>
+      <w:r>
+        <w:t xml:space="preserve">200,000 </w:t>
+      </w:r>
+      <w:proofErr w:type="spellStart"/>
+      <w:r>
+        <w:t>MWh</w:t>
+      </w:r>
+      <w:proofErr w:type="spellEnd"/>
+      <w:r>
+        <w:rPr>
+          <w:rFonts w:hint="eastAsia"/>
+        </w:rPr>
+        <w:t xml:space="preserve"> a year,</w:t>
+      </w:r>
+      <w:r>
+        <w:t xml:space="preserve"> which can provide </w:t>
+      </w:r>
+      <w:r>
+        <w:t>about 10,000 households;</w:t>
+      </w:r>
+    </w:p>
+    <w:p>
+      <w:r>
+        <w:t>A l</w:t>
+      </w:r>
+      <w:r>
+        <w:t xml:space="preserve">arge </w:t>
+      </w:r>
+      <w:r>
+        <w:t xml:space="preserve">electricity </w:t>
+      </w:r>
+      <w:r>
+        <w:rPr>
+          <w:rFonts w:hint="eastAsia"/>
+        </w:rPr>
+        <w:t>plant</w:t>
+      </w:r>
+      <w:r>
+        <w:t xml:space="preserve"> </w:t>
+      </w:r>
+      <w:r>
+        <w:rPr>
+          <w:rFonts w:hint="eastAsia"/>
+        </w:rPr>
+        <w:t xml:space="preserve">generate </w:t>
+      </w:r>
+      <w:r>
+        <w:t xml:space="preserve">more than </w:t>
+      </w:r>
+      <w:r>
+        <w:t xml:space="preserve">200,000 </w:t>
+      </w:r>
+      <w:proofErr w:type="spellStart"/>
+      <w:r>
+        <w:t>MWh</w:t>
+      </w:r>
+      <w:proofErr w:type="spellEnd"/>
+      <w:r>
+        <w:rPr>
+          <w:rFonts w:hint="eastAsia"/>
+        </w:rPr>
+        <w:t xml:space="preserve"> a year,</w:t>
+      </w:r>
+      <w:r>
+        <w:t xml:space="preserve"> which </w:t>
+      </w:r>
+      <w:r>
+        <w:t>can provide electricity for the total Bellevue</w:t>
+      </w:r>
+      <w:r>
+        <w:t>.</w:t>
+      </w:r>
+    </w:p>
+    <w:p>
+      <w:r>
+        <w:rPr>
+          <w:rFonts w:hint="eastAsia"/>
+        </w:rPr>
+        <w:t xml:space="preserve">The largest </w:t>
+      </w:r>
+      <w:r>
+        <w:t xml:space="preserve">plant capacity in 2015 in U.S. is about </w:t>
+      </w:r>
+      <w:r>
+        <w:rPr>
+          <w:rFonts w:hint="eastAsia"/>
+        </w:rPr>
+        <w:t>3500000</w:t>
+      </w:r>
+      <w:r>
+        <w:t xml:space="preserve"> </w:t>
+      </w:r>
+      <w:proofErr w:type="spellStart"/>
+      <w:r>
+        <w:t>MWh</w:t>
+      </w:r>
+      <w:proofErr w:type="spellEnd"/>
+      <w:r>
+        <w:t xml:space="preserve"> a year.</w:t>
+      </w:r>
+    </w:p>
+    <w:p>
+      <w:pPr>
+        <w:rPr>
+          <w:rFonts w:hint="eastAsia"/>
+        </w:rPr>
+      </w:pPr>
     </w:p>
     <w:p>
       <w:pPr>
@@ -875,9 +1347,8 @@
           <w:szCs w:val="32"/>
           <w:lang w:eastAsia="zh-TW"/>
         </w:rPr>
-        <w:t xml:space="preserve"> Learning with </w:t>
-      </w:r>
-      <w:proofErr w:type="spellStart"/>
+        <w:t xml:space="preserve"> Learning with Random</w:t>
+      </w:r>
       <w:r>
         <w:rPr>
           <w:b/>
@@ -885,7 +1356,7 @@
           <w:szCs w:val="32"/>
           <w:lang w:eastAsia="zh-TW"/>
         </w:rPr>
-        <w:t>Random</w:t>
+        <w:t xml:space="preserve"> </w:t>
       </w:r>
       <w:r>
         <w:rPr>
@@ -901,9 +1372,16 @@
           <w:sz w:val="32"/>
           <w:szCs w:val="32"/>
         </w:rPr>
-        <w:t>roest</w:t>
-      </w:r>
-      <w:proofErr w:type="spellEnd"/>
+        <w:t>or</w:t>
+      </w:r>
+      <w:r>
+        <w:rPr>
+          <w:b/>
+          <w:sz w:val="32"/>
+          <w:szCs w:val="32"/>
+        </w:rPr>
+        <w:t>est</w:t>
+      </w:r>
     </w:p>
     <w:p>
       <w:r>
@@ -943,7 +1421,6 @@
     </w:p>
     <w:p>
       <w:pPr>
-        <w:ind w:left="360"/>
         <w:rPr>
           <w:b/>
           <w:u w:val="single"/>
@@ -983,11 +1460,12 @@
     </w:p>
     <w:p>
       <w:pPr>
+        <w:pStyle w:val="ad"/>
         <w:numPr>
           <w:ilvl w:val="0"/>
-          <w:numId w:val="1"/>
+          <w:numId w:val="6"/>
         </w:numPr>
-        <w:ind w:hanging="360"/>
+        <w:ind w:firstLineChars="0"/>
         <w:contextualSpacing/>
       </w:pPr>
       <w:r>
@@ -1003,7 +1481,7 @@
         <w:t>west temperature and their accordingly months</w:t>
       </w:r>
       <w:r>
-        <w:t xml:space="preserve">, </w:t>
+        <w:t>,</w:t>
       </w:r>
     </w:p>
     <w:p/>
@@ -1066,20 +1544,26 @@
     </w:p>
     <w:p>
       <w:proofErr w:type="spellStart"/>
+      <w:r>
+        <w:rPr>
+          <w:b/>
+        </w:rPr>
+        <w:t>Eg</w:t>
+      </w:r>
+      <w:r>
+        <w:t>.For</w:t>
+      </w:r>
+      <w:proofErr w:type="spellEnd"/>
+      <w:r>
+        <w:t xml:space="preserve"> 2015</w:t>
+      </w:r>
       <w:proofErr w:type="gramStart"/>
       <w:r>
-        <w:rPr>
-          <w:b/>
-        </w:rPr>
-        <w:t>Eg</w:t>
-      </w:r>
-      <w:r>
-        <w:t>.For</w:t>
-      </w:r>
-      <w:proofErr w:type="spellEnd"/>
+        <w:t>,CA</w:t>
+      </w:r>
       <w:proofErr w:type="gramEnd"/>
       <w:r>
-        <w:t xml:space="preserve"> 2015,CA:</w:t>
+        <w:t>:</w:t>
       </w:r>
     </w:p>
     <w:p>
@@ -1089,7 +1573,6 @@
       <w:r>
         <w:rPr>
           <w:noProof/>
-          <w:lang w:eastAsia="zh-TW"/>
         </w:rPr>
         <w:drawing>
           <wp:inline distT="114300" distB="114300" distL="114300" distR="114300" wp14:anchorId="0D047EE8" wp14:editId="008532F9">
@@ -1238,7 +1721,6 @@
       <w:r>
         <w:rPr>
           <w:noProof/>
-          <w:lang w:eastAsia="zh-TW"/>
         </w:rPr>
         <w:lastRenderedPageBreak/>
         <w:drawing>
@@ -1381,14 +1863,14 @@
         <w:rPr>
           <w:rFonts w:hint="eastAsia"/>
         </w:rPr>
-        <w:t xml:space="preserve"> = </w:t>
+        <w:t xml:space="preserve"> = 2</w:t>
       </w:r>
       <w:proofErr w:type="gramStart"/>
       <w:r>
         <w:rPr>
           <w:rFonts w:hint="eastAsia"/>
         </w:rPr>
-        <w:t>2;Ts</w:t>
+        <w:t>;Ts</w:t>
       </w:r>
       <w:proofErr w:type="gramEnd"/>
       <w:r>
@@ -1459,28 +1941,46 @@
           <w:szCs w:val="20"/>
         </w:rPr>
       </w:pPr>
+      <w:proofErr w:type="gramStart"/>
       <w:r>
         <w:rPr>
           <w:sz w:val="20"/>
           <w:szCs w:val="20"/>
         </w:rPr>
-        <w:t xml:space="preserve">State1(source1 total electricity output) * RF_state1_weight + State2(source1 total electricity output) * RF_state2_weight + … </w:t>
-      </w:r>
-    </w:p>
-    <w:p>
-      <w:pPr>
-        <w:ind w:left="360"/>
+        <w:t>State1(</w:t>
+      </w:r>
+      <w:proofErr w:type="gramEnd"/>
+      <w:r>
         <w:rPr>
           <w:sz w:val="20"/>
           <w:szCs w:val="20"/>
         </w:rPr>
-      </w:pPr>
-      <w:r>
+        <w:t xml:space="preserve">source1 total electricity output) * RF_state1_weight + State2(source1 total electricity output) * RF_state2_weight + … </w:t>
+      </w:r>
+    </w:p>
+    <w:p>
+      <w:pPr>
+        <w:ind w:left="360"/>
         <w:rPr>
           <w:sz w:val="20"/>
           <w:szCs w:val="20"/>
         </w:rPr>
-        <w:t>State1(source2 total electricity output) * RF_state1_weight + State2(source2 total electricity output) * RF_state2_weight + …</w:t>
+      </w:pPr>
+      <w:proofErr w:type="gramStart"/>
+      <w:r>
+        <w:rPr>
+          <w:sz w:val="20"/>
+          <w:szCs w:val="20"/>
+        </w:rPr>
+        <w:t>State1(</w:t>
+      </w:r>
+      <w:proofErr w:type="gramEnd"/>
+      <w:r>
+        <w:rPr>
+          <w:sz w:val="20"/>
+          <w:szCs w:val="20"/>
+        </w:rPr>
+        <w:t>source2 total electricity output) * RF_state1_weight + State2(source2 total electricity output) * RF_state2_weight + …</w:t>
       </w:r>
     </w:p>
     <w:p>
@@ -1761,16 +2261,16 @@
         <w:t xml:space="preserve"> 4 votes for WA and 2 votes for </w:t>
       </w:r>
       <w:proofErr w:type="spellStart"/>
+      <w:r>
+        <w:t>CA,</w:t>
+      </w:r>
       <w:proofErr w:type="gramStart"/>
       <w:r>
-        <w:t>CA,;</w:t>
-      </w:r>
+        <w:t>;The</w:t>
+      </w:r>
+      <w:proofErr w:type="spellEnd"/>
       <w:proofErr w:type="gramEnd"/>
       <w:r>
-        <w:t>The</w:t>
-      </w:r>
-      <w:proofErr w:type="spellEnd"/>
-      <w:r>
         <w:t xml:space="preserve"> cost of NG in CA is 5.4, in WA is 5.09</w:t>
       </w:r>
     </w:p>
@@ -1778,8 +2278,13 @@
       <w:pPr>
         <w:ind w:left="360"/>
       </w:pPr>
-      <w:r>
-        <w:t xml:space="preserve">so </w:t>
+      <w:proofErr w:type="gramStart"/>
+      <w:r>
+        <w:t>so</w:t>
+      </w:r>
+      <w:proofErr w:type="gramEnd"/>
+      <w:r>
+        <w:t xml:space="preserve"> </w:t>
       </w:r>
       <w:proofErr w:type="spellStart"/>
       <w:r>
@@ -1797,7 +2302,7 @@
     </w:p>
     <w:tbl>
       <w:tblPr>
-        <w:tblStyle w:val="a1"/>
+        <w:tblStyle w:val="a7"/>
         <w:tblW w:w="8865" w:type="dxa"/>
         <w:tblInd w:w="100" w:type="dxa"/>
         <w:tblBorders>
@@ -1860,10 +2365,18 @@
               <w:widowControl w:val="0"/>
             </w:pPr>
             <w:r>
-              <w:t>Cost(cents/M</w:t>
+              <w:t>Cost(cents/</w:t>
+            </w:r>
+            <w:proofErr w:type="spellStart"/>
+            <w:r>
+              <w:t>M</w:t>
             </w:r>
             <w:r>
-              <w:t>Wh)</w:t>
+              <w:t>Wh</w:t>
+            </w:r>
+            <w:proofErr w:type="spellEnd"/>
+            <w:r>
+              <w:t>)</w:t>
             </w:r>
           </w:p>
         </w:tc>
@@ -2502,7 +3015,7 @@
     </w:p>
     <w:p>
       <w:pPr>
-        <w:pStyle w:val="ListParagraph"/>
+        <w:pStyle w:val="ad"/>
         <w:numPr>
           <w:ilvl w:val="0"/>
           <w:numId w:val="5"/>
@@ -2542,7 +3055,7 @@
     </w:p>
     <w:p>
       <w:pPr>
-        <w:pStyle w:val="ListParagraph"/>
+        <w:pStyle w:val="ad"/>
         <w:ind w:left="840" w:firstLineChars="0" w:firstLine="0"/>
       </w:pPr>
       <w:r>
@@ -2562,7 +3075,7 @@
     </w:p>
     <w:p>
       <w:pPr>
-        <w:pStyle w:val="ListParagraph"/>
+        <w:pStyle w:val="ad"/>
         <w:ind w:left="840" w:firstLineChars="0" w:firstLine="0"/>
       </w:pPr>
       <w:r>
@@ -2592,7 +3105,7 @@
     </w:p>
     <w:p>
       <w:pPr>
-        <w:pStyle w:val="ListParagraph"/>
+        <w:pStyle w:val="ad"/>
         <w:numPr>
           <w:ilvl w:val="0"/>
           <w:numId w:val="5"/>
@@ -2648,7 +3161,7 @@
     </w:p>
     <w:p>
       <w:pPr>
-        <w:pStyle w:val="ListParagraph"/>
+        <w:pStyle w:val="ad"/>
         <w:numPr>
           <w:ilvl w:val="0"/>
           <w:numId w:val="5"/>
@@ -2673,7 +3186,7 @@
     </w:p>
     <w:p>
       <w:pPr>
-        <w:pStyle w:val="ListParagraph"/>
+        <w:pStyle w:val="ad"/>
         <w:ind w:left="840" w:firstLineChars="0" w:firstLine="0"/>
       </w:pPr>
       <w:r>
@@ -2736,7 +3249,6 @@
       <w:r>
         <w:rPr>
           <w:noProof/>
-          <w:lang w:eastAsia="zh-TW"/>
         </w:rPr>
         <w:drawing>
           <wp:inline distT="114300" distB="114300" distL="114300" distR="114300" wp14:anchorId="3F959E0B" wp14:editId="6D8BD9F9">
@@ -2783,15 +3295,7 @@
     <w:p/>
     <w:p>
       <w:r>
-        <w:t xml:space="preserve">For conventional energies (Petro, NG, and Coal), gives an estimate amount saved over the course of 10 years with it being used to sub in the differences. The expected output graph should look like below. A secondary graph calculating the amount CO2 emitted will also be plot, this additional amount of CO2 will be added onto the total CO2 emission to give </w:t>
-      </w:r>
-      <w:proofErr w:type="gramStart"/>
-      <w:r>
-        <w:t>an</w:t>
-      </w:r>
-      <w:proofErr w:type="gramEnd"/>
-      <w:r>
-        <w:t xml:space="preserve"> reference on how much CO2 the user will be contributing to if choose conventional energy source.</w:t>
+        <w:t>For conventional energies (Petro, NG, and Coal), gives an estimate amount saved over the course of 10 years with it being used to sub in the differences. The expected output graph should look like below. A secondary graph calculating the amount CO2 emitted will also be plot, this additional amount of CO2 will be added onto the total CO2 emission to give an reference on how much CO2 the user will be contributing to if choose conventional energy source.</w:t>
       </w:r>
     </w:p>
     <w:p>
@@ -2801,7 +3305,6 @@
       <w:r>
         <w:rPr>
           <w:noProof/>
-          <w:lang w:eastAsia="zh-TW"/>
         </w:rPr>
         <mc:AlternateContent>
           <mc:Choice Requires="wps">
@@ -2866,7 +3369,7 @@
           </mc:Choice>
           <mc:Fallback>
             <w:pict>
-              <v:shapetype w14:anchorId="241408DE" id="_x0000_t185" coordsize="21600,21600" o:spt="185" adj="3600" path="m@0,0nfqx0@0l0@2qy@0,21600em@1,0nfqx21600@0l21600@2qy@1,21600em@0,0nsqx0@0l0@2qy@0,21600l@1,21600qx21600@2l21600@0qy@1,0xe" filled="f">
+              <v:shapetype w14:anchorId="05BD656C" id="_x0000_t185" coordsize="21600,21600" o:spt="185" adj="3600" path="m@0,nfqx0@0l0@2qy@0,21600em@1,nfqx21600@0l21600@2qy@1,21600em@0,nsqx0@0l0@2qy@0,21600l@1,21600qx21600@2l21600@0qy@1,xe" filled="f">
                 <v:formulas>
                   <v:f eqn="val #0"/>
                   <v:f eqn="sum width 0 #0"/>
@@ -2884,7 +3387,7 @@
                   <v:h position="#0,topLeft" switch="" xrange="0,10800"/>
                 </v:handles>
               </v:shapetype>
-              <v:shape id="Double Bracket 10" o:spid="_x0000_s1026" type="#_x0000_t185" style="position:absolute;margin-left:265.15pt;margin-top:225.5pt;width:62.95pt;height:8.8pt;z-index:251665408;visibility:visible;mso-wrap-style:square;mso-width-percent:0;mso-height-percent:0;mso-wrap-distance-left:9pt;mso-wrap-distance-top:0;mso-wrap-distance-right:9pt;mso-wrap-distance-bottom:0;mso-position-horizontal:absolute;mso-position-horizontal-relative:text;mso-position-vertical:absolute;mso-position-vertical-relative:text;mso-width-percent:0;mso-height-percent:0;mso-width-relative:margin;mso-height-relative:margin;v-text-anchor:middle" o:gfxdata="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" strokecolor="#ed7d31 [3205]" strokeweight="1.5pt">
+              <v:shape id="Double Bracket 10" o:spid="_x0000_s1026" type="#_x0000_t185" style="position:absolute;left:0;text-align:left;margin-left:265.15pt;margin-top:225.5pt;width:62.95pt;height:8.8pt;z-index:251665408;visibility:visible;mso-wrap-style:square;mso-width-percent:0;mso-height-percent:0;mso-wrap-distance-left:9pt;mso-wrap-distance-top:0;mso-wrap-distance-right:9pt;mso-wrap-distance-bottom:0;mso-position-horizontal:absolute;mso-position-horizontal-relative:text;mso-position-vertical:absolute;mso-position-vertical-relative:text;mso-width-percent:0;mso-height-percent:0;mso-width-relative:margin;mso-height-relative:margin;v-text-anchor:middle" o:gfxdata="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" strokecolor="#ed7d31 [3205]" strokeweight="1.5pt">
                 <v:stroke joinstyle="miter"/>
               </v:shape>
             </w:pict>
@@ -2894,7 +3397,6 @@
       <w:r>
         <w:rPr>
           <w:noProof/>
-          <w:lang w:eastAsia="zh-TW"/>
         </w:rPr>
         <w:drawing>
           <wp:inline distT="0" distB="0" distL="0" distR="0" wp14:anchorId="5C915687" wp14:editId="5F99BFBE">
@@ -2945,12 +3447,9 @@
           </wp:inline>
         </w:drawing>
       </w:r>
-      <w:bookmarkStart w:id="0" w:name="_GoBack"/>
-      <w:bookmarkEnd w:id="0"/>
       <w:r>
         <w:rPr>
           <w:noProof/>
-          <w:lang w:eastAsia="zh-TW"/>
         </w:rPr>
         <w:drawing>
           <wp:inline distT="0" distB="0" distL="0" distR="0" wp14:anchorId="24589B31" wp14:editId="25981117">
@@ -3013,7 +3512,7 @@
 </file>
 
 <file path=word/numbering.xml><?xml version="1.0" encoding="utf-8"?>
-<w:numbering xmlns:wpc="http://schemas.microsoft.com/office/word/2010/wordprocessingCanvas" xmlns:mo="http://schemas.microsoft.com/office/mac/office/2008/main" xmlns:mc="http://schemas.openxmlformats.org/markup-compatibility/2006" xmlns:mv="urn:schemas-microsoft-com:mac:vml" xmlns:o="urn:schemas-microsoft-com:office:office" xmlns:r="http://schemas.openxmlformats.org/officeDocument/2006/relationships" xmlns:m="http://schemas.openxmlformats.org/officeDocument/2006/math" xmlns:v="urn:schemas-microsoft-com:vml" xmlns:wp14="http://schemas.microsoft.com/office/word/2010/wordprocessingDrawing" xmlns:wp="http://schemas.openxmlformats.org/drawingml/2006/wordprocessingDrawing" xmlns:w10="urn:schemas-microsoft-com:office:word" xmlns:w="http://schemas.openxmlformats.org/wordprocessingml/2006/main" xmlns:w14="http://schemas.microsoft.com/office/word/2010/wordml" xmlns:w15="http://schemas.microsoft.com/office/word/2012/wordml" xmlns:wpg="http://schemas.microsoft.com/office/word/2010/wordprocessingGroup" xmlns:wpi="http://schemas.microsoft.com/office/word/2010/wordprocessingInk" xmlns:wne="http://schemas.microsoft.com/office/word/2006/wordml" xmlns:wps="http://schemas.microsoft.com/office/word/2010/wordprocessingShape" mc:Ignorable="w14 w15 wp14">
+<w:numbering xmlns:wpc="http://schemas.microsoft.com/office/word/2010/wordprocessingCanvas" xmlns:mc="http://schemas.openxmlformats.org/markup-compatibility/2006" xmlns:o="urn:schemas-microsoft-com:office:office" xmlns:r="http://schemas.openxmlformats.org/officeDocument/2006/relationships" xmlns:m="http://schemas.openxmlformats.org/officeDocument/2006/math" xmlns:v="urn:schemas-microsoft-com:vml" xmlns:wp14="http://schemas.microsoft.com/office/word/2010/wordprocessingDrawing" xmlns:wp="http://schemas.openxmlformats.org/drawingml/2006/wordprocessingDrawing" xmlns:w10="urn:schemas-microsoft-com:office:word" xmlns:w="http://schemas.openxmlformats.org/wordprocessingml/2006/main" xmlns:w14="http://schemas.microsoft.com/office/word/2010/wordml" xmlns:w15="http://schemas.microsoft.com/office/word/2012/wordml" xmlns:wpg="http://schemas.microsoft.com/office/word/2010/wordprocessingGroup" xmlns:wpi="http://schemas.microsoft.com/office/word/2010/wordprocessingInk" xmlns:wne="http://schemas.microsoft.com/office/word/2006/wordml" xmlns:wps="http://schemas.microsoft.com/office/word/2010/wordprocessingShape" mc:Ignorable="w14 w15 wp14">
   <w:abstractNum w:abstractNumId="0">
     <w:nsid w:val="07E330B8"/>
     <w:multiLevelType w:val="hybridMultilevel"/>
@@ -3354,6 +3853,119 @@
     </w:lvl>
   </w:abstractNum>
   <w:abstractNum w:abstractNumId="3">
+    <w:nsid w:val="72DC3F1A"/>
+    <w:multiLevelType w:val="hybridMultilevel"/>
+    <w:tmpl w:val="2FD66938"/>
+    <w:lvl w:ilvl="0" w:tplc="04090001">
+      <w:start w:val="1"/>
+      <w:numFmt w:val="bullet"/>
+      <w:lvlText w:val=""/>
+      <w:lvlJc w:val="left"/>
+      <w:pPr>
+        <w:ind w:left="420" w:hanging="420"/>
+      </w:pPr>
+      <w:rPr>
+        <w:rFonts w:ascii="Wingdings" w:hAnsi="Wingdings" w:hint="default"/>
+      </w:rPr>
+    </w:lvl>
+    <w:lvl w:ilvl="1" w:tplc="04090003" w:tentative="1">
+      <w:start w:val="1"/>
+      <w:numFmt w:val="bullet"/>
+      <w:lvlText w:val=""/>
+      <w:lvlJc w:val="left"/>
+      <w:pPr>
+        <w:ind w:left="840" w:hanging="420"/>
+      </w:pPr>
+      <w:rPr>
+        <w:rFonts w:ascii="Wingdings" w:hAnsi="Wingdings" w:hint="default"/>
+      </w:rPr>
+    </w:lvl>
+    <w:lvl w:ilvl="2" w:tplc="04090005" w:tentative="1">
+      <w:start w:val="1"/>
+      <w:numFmt w:val="bullet"/>
+      <w:lvlText w:val=""/>
+      <w:lvlJc w:val="left"/>
+      <w:pPr>
+        <w:ind w:left="1260" w:hanging="420"/>
+      </w:pPr>
+      <w:rPr>
+        <w:rFonts w:ascii="Wingdings" w:hAnsi="Wingdings" w:hint="default"/>
+      </w:rPr>
+    </w:lvl>
+    <w:lvl w:ilvl="3" w:tplc="04090001" w:tentative="1">
+      <w:start w:val="1"/>
+      <w:numFmt w:val="bullet"/>
+      <w:lvlText w:val=""/>
+      <w:lvlJc w:val="left"/>
+      <w:pPr>
+        <w:ind w:left="1680" w:hanging="420"/>
+      </w:pPr>
+      <w:rPr>
+        <w:rFonts w:ascii="Wingdings" w:hAnsi="Wingdings" w:hint="default"/>
+      </w:rPr>
+    </w:lvl>
+    <w:lvl w:ilvl="4" w:tplc="04090003" w:tentative="1">
+      <w:start w:val="1"/>
+      <w:numFmt w:val="bullet"/>
+      <w:lvlText w:val=""/>
+      <w:lvlJc w:val="left"/>
+      <w:pPr>
+        <w:ind w:left="2100" w:hanging="420"/>
+      </w:pPr>
+      <w:rPr>
+        <w:rFonts w:ascii="Wingdings" w:hAnsi="Wingdings" w:hint="default"/>
+      </w:rPr>
+    </w:lvl>
+    <w:lvl w:ilvl="5" w:tplc="04090005" w:tentative="1">
+      <w:start w:val="1"/>
+      <w:numFmt w:val="bullet"/>
+      <w:lvlText w:val=""/>
+      <w:lvlJc w:val="left"/>
+      <w:pPr>
+        <w:ind w:left="2520" w:hanging="420"/>
+      </w:pPr>
+      <w:rPr>
+        <w:rFonts w:ascii="Wingdings" w:hAnsi="Wingdings" w:hint="default"/>
+      </w:rPr>
+    </w:lvl>
+    <w:lvl w:ilvl="6" w:tplc="04090001" w:tentative="1">
+      <w:start w:val="1"/>
+      <w:numFmt w:val="bullet"/>
+      <w:lvlText w:val=""/>
+      <w:lvlJc w:val="left"/>
+      <w:pPr>
+        <w:ind w:left="2940" w:hanging="420"/>
+      </w:pPr>
+      <w:rPr>
+        <w:rFonts w:ascii="Wingdings" w:hAnsi="Wingdings" w:hint="default"/>
+      </w:rPr>
+    </w:lvl>
+    <w:lvl w:ilvl="7" w:tplc="04090003" w:tentative="1">
+      <w:start w:val="1"/>
+      <w:numFmt w:val="bullet"/>
+      <w:lvlText w:val=""/>
+      <w:lvlJc w:val="left"/>
+      <w:pPr>
+        <w:ind w:left="3360" w:hanging="420"/>
+      </w:pPr>
+      <w:rPr>
+        <w:rFonts w:ascii="Wingdings" w:hAnsi="Wingdings" w:hint="default"/>
+      </w:rPr>
+    </w:lvl>
+    <w:lvl w:ilvl="8" w:tplc="04090005" w:tentative="1">
+      <w:start w:val="1"/>
+      <w:numFmt w:val="bullet"/>
+      <w:lvlText w:val=""/>
+      <w:lvlJc w:val="left"/>
+      <w:pPr>
+        <w:ind w:left="3780" w:hanging="420"/>
+      </w:pPr>
+      <w:rPr>
+        <w:rFonts w:ascii="Wingdings" w:hAnsi="Wingdings" w:hint="default"/>
+      </w:rPr>
+    </w:lvl>
+  </w:abstractNum>
+  <w:abstractNum w:abstractNumId="4">
     <w:nsid w:val="78133209"/>
     <w:multiLevelType w:val="hybridMultilevel"/>
     <w:tmpl w:val="DBA61B48"/>
@@ -3466,7 +4078,120 @@
       </w:rPr>
     </w:lvl>
   </w:abstractNum>
-  <w:abstractNum w:abstractNumId="4">
+  <w:abstractNum w:abstractNumId="5">
+    <w:nsid w:val="7D225800"/>
+    <w:multiLevelType w:val="hybridMultilevel"/>
+    <w:tmpl w:val="9C66901E"/>
+    <w:lvl w:ilvl="0" w:tplc="04090001">
+      <w:start w:val="1"/>
+      <w:numFmt w:val="bullet"/>
+      <w:lvlText w:val=""/>
+      <w:lvlJc w:val="left"/>
+      <w:pPr>
+        <w:ind w:left="420" w:hanging="420"/>
+      </w:pPr>
+      <w:rPr>
+        <w:rFonts w:ascii="Wingdings" w:hAnsi="Wingdings" w:hint="default"/>
+      </w:rPr>
+    </w:lvl>
+    <w:lvl w:ilvl="1" w:tplc="04090003" w:tentative="1">
+      <w:start w:val="1"/>
+      <w:numFmt w:val="bullet"/>
+      <w:lvlText w:val=""/>
+      <w:lvlJc w:val="left"/>
+      <w:pPr>
+        <w:ind w:left="840" w:hanging="420"/>
+      </w:pPr>
+      <w:rPr>
+        <w:rFonts w:ascii="Wingdings" w:hAnsi="Wingdings" w:hint="default"/>
+      </w:rPr>
+    </w:lvl>
+    <w:lvl w:ilvl="2" w:tplc="04090005" w:tentative="1">
+      <w:start w:val="1"/>
+      <w:numFmt w:val="bullet"/>
+      <w:lvlText w:val=""/>
+      <w:lvlJc w:val="left"/>
+      <w:pPr>
+        <w:ind w:left="1260" w:hanging="420"/>
+      </w:pPr>
+      <w:rPr>
+        <w:rFonts w:ascii="Wingdings" w:hAnsi="Wingdings" w:hint="default"/>
+      </w:rPr>
+    </w:lvl>
+    <w:lvl w:ilvl="3" w:tplc="04090001" w:tentative="1">
+      <w:start w:val="1"/>
+      <w:numFmt w:val="bullet"/>
+      <w:lvlText w:val=""/>
+      <w:lvlJc w:val="left"/>
+      <w:pPr>
+        <w:ind w:left="1680" w:hanging="420"/>
+      </w:pPr>
+      <w:rPr>
+        <w:rFonts w:ascii="Wingdings" w:hAnsi="Wingdings" w:hint="default"/>
+      </w:rPr>
+    </w:lvl>
+    <w:lvl w:ilvl="4" w:tplc="04090003" w:tentative="1">
+      <w:start w:val="1"/>
+      <w:numFmt w:val="bullet"/>
+      <w:lvlText w:val=""/>
+      <w:lvlJc w:val="left"/>
+      <w:pPr>
+        <w:ind w:left="2100" w:hanging="420"/>
+      </w:pPr>
+      <w:rPr>
+        <w:rFonts w:ascii="Wingdings" w:hAnsi="Wingdings" w:hint="default"/>
+      </w:rPr>
+    </w:lvl>
+    <w:lvl w:ilvl="5" w:tplc="04090005" w:tentative="1">
+      <w:start w:val="1"/>
+      <w:numFmt w:val="bullet"/>
+      <w:lvlText w:val=""/>
+      <w:lvlJc w:val="left"/>
+      <w:pPr>
+        <w:ind w:left="2520" w:hanging="420"/>
+      </w:pPr>
+      <w:rPr>
+        <w:rFonts w:ascii="Wingdings" w:hAnsi="Wingdings" w:hint="default"/>
+      </w:rPr>
+    </w:lvl>
+    <w:lvl w:ilvl="6" w:tplc="04090001" w:tentative="1">
+      <w:start w:val="1"/>
+      <w:numFmt w:val="bullet"/>
+      <w:lvlText w:val=""/>
+      <w:lvlJc w:val="left"/>
+      <w:pPr>
+        <w:ind w:left="2940" w:hanging="420"/>
+      </w:pPr>
+      <w:rPr>
+        <w:rFonts w:ascii="Wingdings" w:hAnsi="Wingdings" w:hint="default"/>
+      </w:rPr>
+    </w:lvl>
+    <w:lvl w:ilvl="7" w:tplc="04090003" w:tentative="1">
+      <w:start w:val="1"/>
+      <w:numFmt w:val="bullet"/>
+      <w:lvlText w:val=""/>
+      <w:lvlJc w:val="left"/>
+      <w:pPr>
+        <w:ind w:left="3360" w:hanging="420"/>
+      </w:pPr>
+      <w:rPr>
+        <w:rFonts w:ascii="Wingdings" w:hAnsi="Wingdings" w:hint="default"/>
+      </w:rPr>
+    </w:lvl>
+    <w:lvl w:ilvl="8" w:tplc="04090005" w:tentative="1">
+      <w:start w:val="1"/>
+      <w:numFmt w:val="bullet"/>
+      <w:lvlText w:val=""/>
+      <w:lvlJc w:val="left"/>
+      <w:pPr>
+        <w:ind w:left="3780" w:hanging="420"/>
+      </w:pPr>
+      <w:rPr>
+        <w:rFonts w:ascii="Wingdings" w:hAnsi="Wingdings" w:hint="default"/>
+      </w:rPr>
+    </w:lvl>
+  </w:abstractNum>
+  <w:abstractNum w:abstractNumId="6">
     <w:nsid w:val="7EF852BF"/>
     <w:multiLevelType w:val="multilevel"/>
     <w:tmpl w:val="7B12CB72"/>
@@ -3583,7 +4308,7 @@
     <w:abstractNumId w:val="2"/>
   </w:num>
   <w:num w:numId="2">
-    <w:abstractNumId w:val="4"/>
+    <w:abstractNumId w:val="6"/>
   </w:num>
   <w:num w:numId="3">
     <w:abstractNumId w:val="1"/>
@@ -3592,6 +4317,12 @@
     <w:abstractNumId w:val="0"/>
   </w:num>
   <w:num w:numId="5">
+    <w:abstractNumId w:val="4"/>
+  </w:num>
+  <w:num w:numId="6">
+    <w:abstractNumId w:val="5"/>
+  </w:num>
+  <w:num w:numId="7">
     <w:abstractNumId w:val="3"/>
   </w:num>
 </w:numbering>
@@ -3615,7 +4346,7 @@
       </w:pPr>
     </w:pPrDefault>
   </w:docDefaults>
-  <w:latentStyles w:defLockedState="0" w:defUIPriority="99" w:defSemiHidden="0" w:defUnhideWhenUsed="0" w:defQFormat="0" w:count="382">
+  <w:latentStyles w:defLockedState="0" w:defUIPriority="99" w:defSemiHidden="0" w:defUnhideWhenUsed="0" w:defQFormat="0" w:count="371">
     <w:lsdException w:name="Normal" w:uiPriority="0" w:qFormat="1"/>
     <w:lsdException w:name="heading 1" w:uiPriority="9" w:qFormat="1"/>
     <w:lsdException w:name="heading 2" w:semiHidden="1" w:uiPriority="9" w:unhideWhenUsed="1" w:qFormat="1"/>
@@ -3721,6 +4452,7 @@
     <w:lsdException w:name="HTML Sample" w:semiHidden="1" w:unhideWhenUsed="1"/>
     <w:lsdException w:name="HTML Typewriter" w:semiHidden="1" w:unhideWhenUsed="1"/>
     <w:lsdException w:name="HTML Variable" w:semiHidden="1" w:unhideWhenUsed="1"/>
+    <w:lsdException w:name="Normal Table" w:semiHidden="1" w:unhideWhenUsed="1"/>
     <w:lsdException w:name="annotation subject" w:semiHidden="1" w:unhideWhenUsed="1"/>
     <w:lsdException w:name="No List" w:semiHidden="1" w:unhideWhenUsed="1"/>
     <w:lsdException w:name="Outline List 1" w:semiHidden="1" w:unhideWhenUsed="1"/>
@@ -3766,9 +4498,11 @@
     <w:lsdException w:name="Table Subtle 1" w:semiHidden="1" w:unhideWhenUsed="1"/>
     <w:lsdException w:name="Table Subtle 2" w:semiHidden="1" w:unhideWhenUsed="1"/>
     <w:lsdException w:name="Table Web 1" w:semiHidden="1" w:unhideWhenUsed="1"/>
+    <w:lsdException w:name="Table Web 2" w:semiHidden="1" w:unhideWhenUsed="1"/>
     <w:lsdException w:name="Table Web 3" w:semiHidden="1" w:unhideWhenUsed="1"/>
     <w:lsdException w:name="Balloon Text" w:semiHidden="1" w:unhideWhenUsed="1"/>
     <w:lsdException w:name="Table Grid" w:uiPriority="39"/>
+    <w:lsdException w:name="Table Theme" w:semiHidden="1" w:unhideWhenUsed="1"/>
     <w:lsdException w:name="Placeholder Text" w:semiHidden="1"/>
     <w:lsdException w:name="No Spacing" w:uiPriority="1" w:qFormat="1"/>
     <w:lsdException w:name="Light Shading" w:uiPriority="60"/>
@@ -3984,16 +4718,14 @@
     <w:lsdException w:name="List Table 5 Dark Accent 6" w:uiPriority="50"/>
     <w:lsdException w:name="List Table 6 Colorful Accent 6" w:uiPriority="51"/>
     <w:lsdException w:name="List Table 7 Colorful Accent 6" w:uiPriority="52"/>
-    <w:lsdException w:name="Mention" w:semiHidden="1" w:unhideWhenUsed="1"/>
-    <w:lsdException w:name="Smart Hyperlink" w:semiHidden="1" w:unhideWhenUsed="1"/>
   </w:latentStyles>
-  <w:style w:type="paragraph" w:default="1" w:styleId="Normal">
+  <w:style w:type="paragraph" w:default="1" w:styleId="a">
     <w:name w:val="Normal"/>
   </w:style>
-  <w:style w:type="paragraph" w:styleId="Heading1">
+  <w:style w:type="paragraph" w:styleId="1">
     <w:name w:val="heading 1"/>
-    <w:basedOn w:val="Normal"/>
-    <w:next w:val="Normal"/>
+    <w:basedOn w:val="a"/>
+    <w:next w:val="a"/>
     <w:pPr>
       <w:keepNext/>
       <w:keepLines/>
@@ -4006,10 +4738,10 @@
       <w:szCs w:val="40"/>
     </w:rPr>
   </w:style>
-  <w:style w:type="paragraph" w:styleId="Heading2">
+  <w:style w:type="paragraph" w:styleId="2">
     <w:name w:val="heading 2"/>
-    <w:basedOn w:val="Normal"/>
-    <w:next w:val="Normal"/>
+    <w:basedOn w:val="a"/>
+    <w:next w:val="a"/>
     <w:pPr>
       <w:keepNext/>
       <w:keepLines/>
@@ -4022,10 +4754,10 @@
       <w:szCs w:val="32"/>
     </w:rPr>
   </w:style>
-  <w:style w:type="paragraph" w:styleId="Heading3">
+  <w:style w:type="paragraph" w:styleId="3">
     <w:name w:val="heading 3"/>
-    <w:basedOn w:val="Normal"/>
-    <w:next w:val="Normal"/>
+    <w:basedOn w:val="a"/>
+    <w:next w:val="a"/>
     <w:pPr>
       <w:keepNext/>
       <w:keepLines/>
@@ -4039,10 +4771,10 @@
       <w:szCs w:val="28"/>
     </w:rPr>
   </w:style>
-  <w:style w:type="paragraph" w:styleId="Heading4">
+  <w:style w:type="paragraph" w:styleId="4">
     <w:name w:val="heading 4"/>
-    <w:basedOn w:val="Normal"/>
-    <w:next w:val="Normal"/>
+    <w:basedOn w:val="a"/>
+    <w:next w:val="a"/>
     <w:pPr>
       <w:keepNext/>
       <w:keepLines/>
@@ -4056,10 +4788,10 @@
       <w:szCs w:val="24"/>
     </w:rPr>
   </w:style>
-  <w:style w:type="paragraph" w:styleId="Heading5">
+  <w:style w:type="paragraph" w:styleId="5">
     <w:name w:val="heading 5"/>
-    <w:basedOn w:val="Normal"/>
-    <w:next w:val="Normal"/>
+    <w:basedOn w:val="a"/>
+    <w:next w:val="a"/>
     <w:pPr>
       <w:keepNext/>
       <w:keepLines/>
@@ -4071,10 +4803,10 @@
       <w:color w:val="666666"/>
     </w:rPr>
   </w:style>
-  <w:style w:type="paragraph" w:styleId="Heading6">
+  <w:style w:type="paragraph" w:styleId="6">
     <w:name w:val="heading 6"/>
-    <w:basedOn w:val="Normal"/>
-    <w:next w:val="Normal"/>
+    <w:basedOn w:val="a"/>
+    <w:next w:val="a"/>
     <w:pPr>
       <w:keepNext/>
       <w:keepLines/>
@@ -4087,13 +4819,12 @@
       <w:color w:val="666666"/>
     </w:rPr>
   </w:style>
-  <w:style w:type="character" w:default="1" w:styleId="DefaultParagraphFont">
+  <w:style w:type="character" w:default="1" w:styleId="a0">
     <w:name w:val="Default Paragraph Font"/>
     <w:uiPriority w:val="1"/>
-    <w:semiHidden/>
     <w:unhideWhenUsed/>
   </w:style>
-  <w:style w:type="table" w:default="1" w:styleId="TableNormal">
+  <w:style w:type="table" w:default="1" w:styleId="a1">
     <w:name w:val="Normal Table"/>
     <w:uiPriority w:val="99"/>
     <w:semiHidden/>
@@ -4108,7 +4839,7 @@
       </w:tblCellMar>
     </w:tblPr>
   </w:style>
-  <w:style w:type="numbering" w:default="1" w:styleId="NoList">
+  <w:style w:type="numbering" w:default="1" w:styleId="a2">
     <w:name w:val="No List"/>
     <w:uiPriority w:val="99"/>
     <w:semiHidden/>
@@ -4125,10 +4856,10 @@
       </w:tblCellMar>
     </w:tblPr>
   </w:style>
-  <w:style w:type="paragraph" w:styleId="Title">
+  <w:style w:type="paragraph" w:styleId="a3">
     <w:name w:val="Title"/>
-    <w:basedOn w:val="Normal"/>
-    <w:next w:val="Normal"/>
+    <w:basedOn w:val="a"/>
+    <w:next w:val="a"/>
     <w:pPr>
       <w:keepNext/>
       <w:keepLines/>
@@ -4140,10 +4871,10 @@
       <w:szCs w:val="52"/>
     </w:rPr>
   </w:style>
-  <w:style w:type="paragraph" w:styleId="Subtitle">
+  <w:style w:type="paragraph" w:styleId="a4">
     <w:name w:val="Subtitle"/>
-    <w:basedOn w:val="Normal"/>
-    <w:next w:val="Normal"/>
+    <w:basedOn w:val="a"/>
+    <w:next w:val="a"/>
     <w:pPr>
       <w:keepNext/>
       <w:keepLines/>
@@ -4157,7 +4888,7 @@
       <w:szCs w:val="30"/>
     </w:rPr>
   </w:style>
-  <w:style w:type="table" w:customStyle="1" w:styleId="a">
+  <w:style w:type="table" w:customStyle="1" w:styleId="a5">
     <w:basedOn w:val="TableNormal1"/>
     <w:tblPr>
       <w:tblStyleRowBandSize w:val="1"/>
@@ -4170,7 +4901,7 @@
       </w:tblCellMar>
     </w:tblPr>
   </w:style>
-  <w:style w:type="table" w:customStyle="1" w:styleId="a0">
+  <w:style w:type="table" w:customStyle="1" w:styleId="a6">
     <w:basedOn w:val="TableNormal1"/>
     <w:tblPr>
       <w:tblStyleRowBandSize w:val="1"/>
@@ -4183,7 +4914,7 @@
       </w:tblCellMar>
     </w:tblPr>
   </w:style>
-  <w:style w:type="table" w:customStyle="1" w:styleId="a1">
+  <w:style w:type="table" w:customStyle="1" w:styleId="a7">
     <w:basedOn w:val="TableNormal1"/>
     <w:tblPr>
       <w:tblStyleRowBandSize w:val="1"/>
@@ -4196,9 +4927,9 @@
       </w:tblCellMar>
     </w:tblPr>
   </w:style>
-  <w:style w:type="character" w:styleId="CommentReference">
+  <w:style w:type="character" w:styleId="a8">
     <w:name w:val="annotation reference"/>
-    <w:basedOn w:val="DefaultParagraphFont"/>
+    <w:basedOn w:val="a0"/>
     <w:uiPriority w:val="99"/>
     <w:semiHidden/>
     <w:unhideWhenUsed/>
@@ -4208,10 +4939,10 @@
       <w:szCs w:val="18"/>
     </w:rPr>
   </w:style>
-  <w:style w:type="paragraph" w:styleId="CommentText">
+  <w:style w:type="paragraph" w:styleId="a9">
     <w:name w:val="annotation text"/>
-    <w:basedOn w:val="Normal"/>
-    <w:link w:val="CommentTextChar"/>
+    <w:basedOn w:val="a"/>
+    <w:link w:val="Char"/>
     <w:uiPriority w:val="99"/>
     <w:semiHidden/>
     <w:unhideWhenUsed/>
@@ -4224,10 +4955,10 @@
       <w:szCs w:val="24"/>
     </w:rPr>
   </w:style>
-  <w:style w:type="character" w:customStyle="1" w:styleId="CommentTextChar">
-    <w:name w:val="Comment Text Char"/>
-    <w:basedOn w:val="DefaultParagraphFont"/>
-    <w:link w:val="CommentText"/>
+  <w:style w:type="character" w:customStyle="1" w:styleId="Char">
+    <w:name w:val="批注文字 Char"/>
+    <w:basedOn w:val="a0"/>
+    <w:link w:val="a9"/>
     <w:uiPriority w:val="99"/>
     <w:semiHidden/>
     <w:rsid w:val="00AA50DE"/>
@@ -4236,11 +4967,11 @@
       <w:szCs w:val="24"/>
     </w:rPr>
   </w:style>
-  <w:style w:type="paragraph" w:styleId="CommentSubject">
+  <w:style w:type="paragraph" w:styleId="aa">
     <w:name w:val="annotation subject"/>
-    <w:basedOn w:val="CommentText"/>
-    <w:next w:val="CommentText"/>
-    <w:link w:val="CommentSubjectChar"/>
+    <w:basedOn w:val="a9"/>
+    <w:next w:val="a9"/>
+    <w:link w:val="Char0"/>
     <w:uiPriority w:val="99"/>
     <w:semiHidden/>
     <w:unhideWhenUsed/>
@@ -4252,10 +4983,10 @@
       <w:szCs w:val="20"/>
     </w:rPr>
   </w:style>
-  <w:style w:type="character" w:customStyle="1" w:styleId="CommentSubjectChar">
-    <w:name w:val="Comment Subject Char"/>
-    <w:basedOn w:val="CommentTextChar"/>
-    <w:link w:val="CommentSubject"/>
+  <w:style w:type="character" w:customStyle="1" w:styleId="Char0">
+    <w:name w:val="批注主题 Char"/>
+    <w:basedOn w:val="Char"/>
+    <w:link w:val="aa"/>
     <w:uiPriority w:val="99"/>
     <w:semiHidden/>
     <w:rsid w:val="00AA50DE"/>
@@ -4266,10 +4997,10 @@
       <w:szCs w:val="20"/>
     </w:rPr>
   </w:style>
-  <w:style w:type="paragraph" w:styleId="BalloonText">
+  <w:style w:type="paragraph" w:styleId="ab">
     <w:name w:val="Balloon Text"/>
-    <w:basedOn w:val="Normal"/>
-    <w:link w:val="BalloonTextChar"/>
+    <w:basedOn w:val="a"/>
+    <w:link w:val="Char1"/>
     <w:uiPriority w:val="99"/>
     <w:semiHidden/>
     <w:unhideWhenUsed/>
@@ -4283,10 +5014,10 @@
       <w:szCs w:val="18"/>
     </w:rPr>
   </w:style>
-  <w:style w:type="character" w:customStyle="1" w:styleId="BalloonTextChar">
-    <w:name w:val="Balloon Text Char"/>
-    <w:basedOn w:val="DefaultParagraphFont"/>
-    <w:link w:val="BalloonText"/>
+  <w:style w:type="character" w:customStyle="1" w:styleId="Char1">
+    <w:name w:val="批注框文本 Char"/>
+    <w:basedOn w:val="a0"/>
+    <w:link w:val="ab"/>
     <w:uiPriority w:val="99"/>
     <w:semiHidden/>
     <w:rsid w:val="00AA50DE"/>
@@ -4296,9 +5027,9 @@
       <w:szCs w:val="18"/>
     </w:rPr>
   </w:style>
-  <w:style w:type="character" w:styleId="Hyperlink">
+  <w:style w:type="character" w:styleId="ac">
     <w:name w:val="Hyperlink"/>
-    <w:basedOn w:val="DefaultParagraphFont"/>
+    <w:basedOn w:val="a0"/>
     <w:uiPriority w:val="99"/>
     <w:unhideWhenUsed/>
     <w:rsid w:val="00EC5F25"/>
@@ -4307,9 +5038,9 @@
       <w:u w:val="single"/>
     </w:rPr>
   </w:style>
-  <w:style w:type="paragraph" w:styleId="ListParagraph">
+  <w:style w:type="paragraph" w:styleId="ad">
     <w:name w:val="List Paragraph"/>
-    <w:basedOn w:val="Normal"/>
+    <w:basedOn w:val="a"/>
     <w:uiPriority w:val="34"/>
     <w:qFormat/>
     <w:rsid w:val="002A093D"/>
@@ -4317,12 +5048,11 @@
       <w:ind w:firstLineChars="200" w:firstLine="420"/>
     </w:pPr>
   </w:style>
-  <w:style w:type="paragraph" w:styleId="HTMLPreformatted">
+  <w:style w:type="paragraph" w:styleId="HTML">
     <w:name w:val="HTML Preformatted"/>
-    <w:basedOn w:val="Normal"/>
-    <w:link w:val="HTMLPreformattedChar"/>
+    <w:basedOn w:val="a"/>
+    <w:link w:val="HTMLChar"/>
     <w:uiPriority w:val="99"/>
-    <w:semiHidden/>
     <w:unhideWhenUsed/>
     <w:rsid w:val="001220AA"/>
     <w:pPr>
@@ -4353,12 +5083,11 @@
       <w:szCs w:val="24"/>
     </w:rPr>
   </w:style>
-  <w:style w:type="character" w:customStyle="1" w:styleId="HTMLPreformattedChar">
-    <w:name w:val="HTML Preformatted Char"/>
-    <w:basedOn w:val="DefaultParagraphFont"/>
-    <w:link w:val="HTMLPreformatted"/>
+  <w:style w:type="character" w:customStyle="1" w:styleId="HTMLChar">
+    <w:name w:val="HTML 预设格式 Char"/>
+    <w:basedOn w:val="a0"/>
+    <w:link w:val="HTML"/>
     <w:uiPriority w:val="99"/>
-    <w:semiHidden/>
     <w:rsid w:val="001220AA"/>
     <w:rPr>
       <w:rFonts w:ascii="宋体" w:eastAsia="宋体" w:hAnsi="宋体" w:cs="宋体"/>

</xml_diff>

<commit_message>
Added note for precipitation bin
</commit_message>
<xml_diff>
--- a/Project_Goal/ppts/Workflow_Draft.docx
+++ b/Project_Goal/ppts/Workflow_Draft.docx
@@ -130,7 +130,7 @@
           </mc:Choice>
           <mc:Fallback>
             <w:pict>
-              <v:line w14:anchorId="18789B96" id="直接连接符 21" o:spid="_x0000_s1026" style="position:absolute;left:0;text-align:left;z-index:251661824;visibility:visible;mso-wrap-style:square;mso-wrap-distance-left:9pt;mso-wrap-distance-top:0;mso-wrap-distance-right:9pt;mso-wrap-distance-bottom:0;mso-position-horizontal:absolute;mso-position-horizontal-relative:text;mso-position-vertical:absolute;mso-position-vertical-relative:text" from="5in,245.15pt" to="5in,264.65pt" o:gfxdata="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" strokecolor="#5b9bd5 [3204]" strokeweight=".5pt">
+              <v:line w14:anchorId="1FD6BC9B" id="直接连接符 21" o:spid="_x0000_s1026" style="position:absolute;left:0;text-align:left;z-index:251661824;visibility:visible;mso-wrap-style:square;mso-wrap-distance-left:9pt;mso-wrap-distance-top:0;mso-wrap-distance-right:9pt;mso-wrap-distance-bottom:0;mso-position-horizontal:absolute;mso-position-horizontal-relative:text;mso-position-vertical:absolute;mso-position-vertical-relative:text" from="5in,245.15pt" to="5in,264.65pt" o:gfxdata="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" strokecolor="#5b9bd5 [3204]" strokeweight=".5pt">
                 <v:stroke joinstyle="miter"/>
               </v:line>
             </w:pict>
@@ -196,7 +196,7 @@
           </mc:Choice>
           <mc:Fallback>
             <w:pict>
-              <v:shapetype w14:anchorId="54DA83EC" id="_x0000_t32" coordsize="21600,21600" o:spt="32" o:oned="t" path="m,l21600,21600e" filled="f">
+              <v:shapetype w14:anchorId="4B6827FF" id="_x0000_t32" coordsize="21600,21600" o:spt="32" o:oned="t" path="m,l21600,21600e" filled="f">
                 <v:path arrowok="t" fillok="f" o:connecttype="none"/>
                 <o:lock v:ext="edit" shapetype="t"/>
               </v:shapetype>
@@ -266,7 +266,7 @@
           </mc:Choice>
           <mc:Fallback>
             <w:pict>
-              <v:shape w14:anchorId="153056E3" id="直接箭头连接符 20" o:spid="_x0000_s1026" type="#_x0000_t32" style="position:absolute;left:0;text-align:left;margin-left:286.5pt;margin-top:123.65pt;width:18.75pt;height:0;z-index:251661312;visibility:visible;mso-wrap-style:square;mso-wrap-distance-left:9pt;mso-wrap-distance-top:0;mso-wrap-distance-right:9pt;mso-wrap-distance-bottom:0;mso-position-horizontal:absolute;mso-position-horizontal-relative:text;mso-position-vertical:absolute;mso-position-vertical-relative:text" o:gfxdata="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" strokecolor="#5b9bd5 [3204]" strokeweight=".5pt">
+              <v:shape w14:anchorId="721A8A50" id="直接箭头连接符 20" o:spid="_x0000_s1026" type="#_x0000_t32" style="position:absolute;left:0;text-align:left;margin-left:286.5pt;margin-top:123.65pt;width:18.75pt;height:0;z-index:251661312;visibility:visible;mso-wrap-style:square;mso-wrap-distance-left:9pt;mso-wrap-distance-top:0;mso-wrap-distance-right:9pt;mso-wrap-distance-bottom:0;mso-position-horizontal:absolute;mso-position-horizontal-relative:text;mso-position-vertical:absolute;mso-position-vertical-relative:text" o:gfxdata="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" strokecolor="#5b9bd5 [3204]" strokeweight=".5pt">
                 <v:stroke endarrow="block" joinstyle="miter"/>
               </v:shape>
             </w:pict>
@@ -332,7 +332,7 @@
           </mc:Choice>
           <mc:Fallback>
             <w:pict>
-              <v:shape w14:anchorId="1CF2CD1F" id="直接箭头连接符 19" o:spid="_x0000_s1026" type="#_x0000_t32" style="position:absolute;left:0;text-align:left;margin-left:135pt;margin-top:124.4pt;width:18.75pt;height:0;z-index:251658752;visibility:visible;mso-wrap-style:square;mso-wrap-distance-left:9pt;mso-wrap-distance-top:0;mso-wrap-distance-right:9pt;mso-wrap-distance-bottom:0;mso-position-horizontal:absolute;mso-position-horizontal-relative:text;mso-position-vertical:absolute;mso-position-vertical-relative:text" o:gfxdata="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" strokecolor="#5b9bd5 [3204]" strokeweight=".5pt">
+              <v:shape w14:anchorId="6D4883AF" id="直接箭头连接符 19" o:spid="_x0000_s1026" type="#_x0000_t32" style="position:absolute;left:0;text-align:left;margin-left:135pt;margin-top:124.4pt;width:18.75pt;height:0;z-index:251658752;visibility:visible;mso-wrap-style:square;mso-wrap-distance-left:9pt;mso-wrap-distance-top:0;mso-wrap-distance-right:9pt;mso-wrap-distance-bottom:0;mso-position-horizontal:absolute;mso-position-horizontal-relative:text;mso-position-vertical:absolute;mso-position-vertical-relative:text" o:gfxdata="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" strokecolor="#5b9bd5 [3204]" strokeweight=".5pt">
                 <v:stroke endarrow="block" joinstyle="miter"/>
               </v:shape>
             </w:pict>
@@ -450,7 +450,7 @@
           </mc:Choice>
           <mc:Fallback>
             <w:pict>
-              <v:line w14:anchorId="245AAD00" id="直接连接符 22" o:spid="_x0000_s1026" style="position:absolute;left:0;text-align:left;flip:x;z-index:251663360;visibility:visible;mso-wrap-style:square;mso-wrap-distance-left:9pt;mso-wrap-distance-top:0;mso-wrap-distance-right:9pt;mso-wrap-distance-bottom:0;mso-position-horizontal:absolute;mso-position-horizontal-relative:text;mso-position-vertical:absolute;mso-position-vertical-relative:text" from="67.5pt,10.75pt" to="360.75pt,10.75pt" o:gfxdata="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" strokecolor="#5b9bd5 [3204]" strokeweight=".5pt">
+              <v:line w14:anchorId="45457D72" id="直接连接符 22" o:spid="_x0000_s1026" style="position:absolute;left:0;text-align:left;flip:x;z-index:251663360;visibility:visible;mso-wrap-style:square;mso-wrap-distance-left:9pt;mso-wrap-distance-top:0;mso-wrap-distance-right:9pt;mso-wrap-distance-bottom:0;mso-position-horizontal:absolute;mso-position-horizontal-relative:text;mso-position-vertical:absolute;mso-position-vertical-relative:text" from="67.5pt,10.75pt" to="360.75pt,10.75pt" o:gfxdata="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" strokecolor="#5b9bd5 [3204]" strokeweight=".5pt">
                 <v:stroke joinstyle="miter"/>
               </v:line>
             </w:pict>
@@ -812,6 +812,245 @@
       </w:r>
     </w:p>
     <w:p>
+      <w:bookmarkStart w:id="0" w:name="OLE_LINK5"/>
+      <w:bookmarkStart w:id="1" w:name="OLE_LINK6"/>
+      <w:r>
+        <w:rPr>
+          <w:rFonts w:hint="eastAsia"/>
+        </w:rPr>
+        <w:t>*Note:</w:t>
+      </w:r>
+    </w:p>
+    <w:p>
+      <w:pPr>
+        <w:pStyle w:val="HTML"/>
+        <w:shd w:val="clear" w:color="auto" w:fill="FFFFFF"/>
+        <w:rPr>
+          <w:rFonts w:ascii="Arial" w:eastAsiaTheme="minorEastAsia" w:hAnsi="Arial" w:cs="Arial"/>
+          <w:color w:val="000000"/>
+          <w:sz w:val="22"/>
+          <w:szCs w:val="22"/>
+        </w:rPr>
+      </w:pPr>
+      <w:proofErr w:type="spellStart"/>
+      <w:r>
+        <w:rPr>
+          <w:rFonts w:ascii="Arial" w:eastAsiaTheme="minorEastAsia" w:hAnsi="Arial" w:cs="Arial"/>
+          <w:color w:val="000000"/>
+          <w:sz w:val="22"/>
+          <w:szCs w:val="22"/>
+        </w:rPr>
+        <w:t>Eg</w:t>
+      </w:r>
+      <w:proofErr w:type="spellEnd"/>
+      <w:r>
+        <w:rPr>
+          <w:rFonts w:ascii="Arial" w:eastAsiaTheme="minorEastAsia" w:hAnsi="Arial" w:cs="Arial"/>
+          <w:color w:val="000000"/>
+          <w:sz w:val="22"/>
+          <w:szCs w:val="22"/>
+        </w:rPr>
+        <w:t xml:space="preserve">. </w:t>
+      </w:r>
+    </w:p>
+    <w:p>
+      <w:pPr>
+        <w:pStyle w:val="HTML"/>
+        <w:shd w:val="clear" w:color="auto" w:fill="FFFFFF"/>
+        <w:rPr>
+          <w:rFonts w:ascii="Arial" w:eastAsiaTheme="minorEastAsia" w:hAnsi="Arial" w:cs="Arial" w:hint="eastAsia"/>
+          <w:color w:val="000000"/>
+          <w:sz w:val="22"/>
+          <w:szCs w:val="22"/>
+        </w:rPr>
+      </w:pPr>
+      <w:r>
+        <w:rPr>
+          <w:rFonts w:ascii="Arial" w:eastAsiaTheme="minorEastAsia" w:hAnsi="Arial" w:cs="Arial"/>
+          <w:color w:val="000000"/>
+          <w:sz w:val="22"/>
+          <w:szCs w:val="22"/>
+        </w:rPr>
+        <w:t>Washingto</w:t>
+      </w:r>
+      <w:bookmarkStart w:id="2" w:name="OLE_LINK1"/>
+      <w:bookmarkStart w:id="3" w:name="OLE_LINK2"/>
+      <w:r>
+        <w:rPr>
+          <w:rFonts w:ascii="Arial" w:eastAsiaTheme="minorEastAsia" w:hAnsi="Arial" w:cs="Arial"/>
+          <w:color w:val="000000"/>
+          <w:sz w:val="22"/>
+          <w:szCs w:val="22"/>
+        </w:rPr>
+        <w:t>n was the lea</w:t>
+      </w:r>
+      <w:bookmarkEnd w:id="2"/>
+      <w:bookmarkEnd w:id="3"/>
+      <w:r>
+        <w:rPr>
+          <w:rFonts w:ascii="Arial" w:eastAsiaTheme="minorEastAsia" w:hAnsi="Arial" w:cs="Arial"/>
+          <w:color w:val="000000"/>
+          <w:sz w:val="22"/>
+          <w:szCs w:val="22"/>
+        </w:rPr>
+        <w:t xml:space="preserve">ding producer of electricity from hydroelectric </w:t>
+      </w:r>
+      <w:bookmarkStart w:id="4" w:name="OLE_LINK3"/>
+      <w:bookmarkStart w:id="5" w:name="OLE_LINK4"/>
+      <w:r>
+        <w:rPr>
+          <w:rFonts w:ascii="Arial" w:eastAsiaTheme="minorEastAsia" w:hAnsi="Arial" w:cs="Arial"/>
+          <w:color w:val="000000"/>
+          <w:sz w:val="22"/>
+          <w:szCs w:val="22"/>
+        </w:rPr>
+        <w:t>sources</w:t>
+      </w:r>
+      <w:r>
+        <w:rPr>
+          <w:rFonts w:ascii="Arial" w:eastAsiaTheme="minorEastAsia" w:hAnsi="Arial" w:cs="Arial"/>
+          <w:color w:val="000000"/>
+          <w:sz w:val="22"/>
+          <w:szCs w:val="22"/>
+        </w:rPr>
+        <w:t>.</w:t>
+      </w:r>
+      <w:r>
+        <w:rPr>
+          <w:rFonts w:ascii="Arial" w:eastAsiaTheme="minorEastAsia" w:hAnsi="Arial" w:cs="Arial"/>
+          <w:color w:val="000000"/>
+          <w:sz w:val="22"/>
+          <w:szCs w:val="22"/>
+        </w:rPr>
+        <w:t xml:space="preserve"> </w:t>
+      </w:r>
+      <w:r>
+        <w:rPr>
+          <w:rFonts w:ascii="Arial" w:eastAsiaTheme="minorEastAsia" w:hAnsi="Arial" w:cs="Arial"/>
+          <w:color w:val="000000"/>
+          <w:sz w:val="22"/>
+          <w:szCs w:val="22"/>
+        </w:rPr>
+        <w:t>In 2015, the t</w:t>
+      </w:r>
+      <w:r>
+        <w:rPr>
+          <w:rFonts w:ascii="Arial" w:eastAsiaTheme="minorEastAsia" w:hAnsi="Arial" w:cs="Arial" w:hint="eastAsia"/>
+          <w:color w:val="000000"/>
+          <w:sz w:val="22"/>
+          <w:szCs w:val="22"/>
+        </w:rPr>
+        <w:t xml:space="preserve">otal </w:t>
+      </w:r>
+      <w:r>
+        <w:rPr>
+          <w:rFonts w:ascii="Arial" w:eastAsiaTheme="minorEastAsia" w:hAnsi="Arial" w:cs="Arial"/>
+          <w:color w:val="000000"/>
+          <w:sz w:val="22"/>
+          <w:szCs w:val="22"/>
+        </w:rPr>
+        <w:t xml:space="preserve">monthly precipitation </w:t>
+      </w:r>
+      <w:r>
+        <w:rPr>
+          <w:rFonts w:ascii="Arial" w:eastAsiaTheme="minorEastAsia" w:hAnsi="Arial" w:cs="Arial"/>
+          <w:color w:val="000000"/>
+          <w:sz w:val="22"/>
+          <w:szCs w:val="22"/>
+        </w:rPr>
+        <w:t xml:space="preserve">in Washington </w:t>
+      </w:r>
+      <w:r>
+        <w:rPr>
+          <w:rFonts w:ascii="Arial" w:eastAsiaTheme="minorEastAsia" w:hAnsi="Arial" w:cs="Arial"/>
+          <w:color w:val="000000"/>
+          <w:sz w:val="22"/>
+          <w:szCs w:val="22"/>
+        </w:rPr>
+        <w:t>is 2.52 inch</w:t>
+      </w:r>
+      <w:r>
+        <w:rPr>
+          <w:rFonts w:ascii="Arial" w:eastAsiaTheme="minorEastAsia" w:hAnsi="Arial" w:cs="Arial"/>
+          <w:color w:val="000000"/>
+          <w:sz w:val="22"/>
+          <w:szCs w:val="22"/>
+          <w:vertAlign w:val="superscript"/>
+        </w:rPr>
+        <w:t>3</w:t>
+      </w:r>
+      <w:r>
+        <w:rPr>
+          <w:rFonts w:ascii="Arial" w:eastAsiaTheme="minorEastAsia" w:hAnsi="Arial" w:cs="Arial"/>
+          <w:color w:val="000000"/>
+          <w:sz w:val="22"/>
+          <w:szCs w:val="22"/>
+        </w:rPr>
+        <w:t>/cm</w:t>
+      </w:r>
+      <w:r>
+        <w:rPr>
+          <w:rFonts w:ascii="Arial" w:eastAsiaTheme="minorEastAsia" w:hAnsi="Arial" w:cs="Arial"/>
+          <w:color w:val="000000"/>
+          <w:sz w:val="22"/>
+          <w:szCs w:val="22"/>
+          <w:vertAlign w:val="superscript"/>
+        </w:rPr>
+        <w:t>2</w:t>
+      </w:r>
+      <w:r>
+        <w:rPr>
+          <w:rFonts w:ascii="Arial" w:eastAsiaTheme="minorEastAsia" w:hAnsi="Arial" w:cs="Arial"/>
+          <w:color w:val="000000"/>
+          <w:sz w:val="22"/>
+          <w:szCs w:val="22"/>
+        </w:rPr>
+        <w:t xml:space="preserve">, </w:t>
+      </w:r>
+      <w:r>
+        <w:rPr>
+          <w:rFonts w:ascii="Arial" w:eastAsiaTheme="minorEastAsia" w:hAnsi="Arial" w:cs="Arial"/>
+          <w:color w:val="000000"/>
+          <w:sz w:val="22"/>
+          <w:szCs w:val="22"/>
+        </w:rPr>
+        <w:t xml:space="preserve">and it rains </w:t>
+      </w:r>
+      <w:r>
+        <w:rPr>
+          <w:rFonts w:ascii="Arial" w:eastAsiaTheme="minorEastAsia" w:hAnsi="Arial" w:cs="Arial" w:hint="eastAsia"/>
+          <w:color w:val="000000"/>
+          <w:sz w:val="22"/>
+          <w:szCs w:val="22"/>
+        </w:rPr>
+        <w:t>about</w:t>
+      </w:r>
+      <w:r>
+        <w:rPr>
+          <w:rFonts w:ascii="Arial" w:eastAsiaTheme="minorEastAsia" w:hAnsi="Arial" w:cs="Arial"/>
+          <w:color w:val="000000"/>
+          <w:sz w:val="22"/>
+          <w:szCs w:val="22"/>
+        </w:rPr>
+        <w:t xml:space="preserve"> 172.5 days </w:t>
+      </w:r>
+      <w:r>
+        <w:rPr>
+          <w:rFonts w:ascii="Arial" w:eastAsiaTheme="minorEastAsia" w:hAnsi="Arial" w:cs="Arial"/>
+          <w:color w:val="000000"/>
+          <w:sz w:val="22"/>
+          <w:szCs w:val="22"/>
+        </w:rPr>
+        <w:t>annually, which can be classed as “half of the time”.</w:t>
+      </w:r>
+      <w:bookmarkStart w:id="6" w:name="_GoBack"/>
+      <w:bookmarkEnd w:id="6"/>
+    </w:p>
+    <w:bookmarkEnd w:id="0"/>
+    <w:bookmarkEnd w:id="1"/>
+    <w:bookmarkEnd w:id="4"/>
+    <w:bookmarkEnd w:id="5"/>
+    <w:p>
       <w:pPr>
         <w:jc w:val="center"/>
       </w:pPr>
@@ -819,6 +1058,7 @@
         <w:rPr>
           <w:noProof/>
         </w:rPr>
+        <w:lastRenderedPageBreak/>
         <w:drawing>
           <wp:inline distT="0" distB="0" distL="0" distR="0" wp14:anchorId="445FDD1E" wp14:editId="6FF538FC">
             <wp:extent cx="6438900" cy="3002069"/>
@@ -885,7 +1125,6 @@
         <w:rPr>
           <w:b/>
         </w:rPr>
-        <w:lastRenderedPageBreak/>
         <w:t>Input electricity generation capacity</w:t>
       </w:r>
       <w:r>
@@ -1103,12 +1342,8 @@
     </w:p>
     <w:p>
       <w:r>
-        <w:t>How to defi</w:t>
-      </w:r>
-      <w:bookmarkStart w:id="0" w:name="_GoBack"/>
-      <w:bookmarkEnd w:id="0"/>
-      <w:r>
-        <w:t>ne the capacity you need?</w:t>
+        <w:lastRenderedPageBreak/>
+        <w:t>How to define the capacity you need?</w:t>
       </w:r>
     </w:p>
     <w:p>
@@ -1154,10 +1389,7 @@
         <w:t xml:space="preserve"> a year,</w:t>
       </w:r>
       <w:r>
-        <w:t xml:space="preserve"> which can </w:t>
-      </w:r>
-      <w:r>
-        <w:t>provide electricity for a city block</w:t>
+        <w:t xml:space="preserve"> which can provide electricity for a city block</w:t>
       </w:r>
       <w:r>
         <w:t>;</w:t>
@@ -1261,10 +1493,7 @@
         <w:t xml:space="preserve"> a year,</w:t>
       </w:r>
       <w:r>
-        <w:t xml:space="preserve"> which </w:t>
-      </w:r>
-      <w:r>
-        <w:t>can provide electricity for the total Bellevue</w:t>
+        <w:t xml:space="preserve"> which can provide electricity for the total Bellevue</w:t>
       </w:r>
       <w:r>
         <w:t>.</w:t>
@@ -1298,13 +1527,7 @@
         <w:t xml:space="preserve"> a year.</w:t>
       </w:r>
     </w:p>
-    <w:p>
-      <w:pPr>
-        <w:rPr>
-          <w:rFonts w:hint="eastAsia"/>
-        </w:rPr>
-      </w:pPr>
-    </w:p>
+    <w:p/>
     <w:p>
       <w:pPr>
         <w:rPr>
@@ -3369,7 +3592,7 @@
           </mc:Choice>
           <mc:Fallback>
             <w:pict>
-              <v:shapetype w14:anchorId="05BD656C" id="_x0000_t185" coordsize="21600,21600" o:spt="185" adj="3600" path="m@0,nfqx0@0l0@2qy@0,21600em@1,nfqx21600@0l21600@2qy@1,21600em@0,nsqx0@0l0@2qy@0,21600l@1,21600qx21600@2l21600@0qy@1,xe" filled="f">
+              <v:shapetype w14:anchorId="400DBE79" id="_x0000_t185" coordsize="21600,21600" o:spt="185" adj="3600" path="m@0,nfqx0@0l0@2qy@0,21600em@1,nfqx21600@0l21600@2qy@1,21600em@0,nsqx0@0l0@2qy@0,21600l@1,21600qx21600@2l21600@0qy@1,xe" filled="f">
                 <v:formulas>
                   <v:f eqn="val #0"/>
                   <v:f eqn="sum width 0 #0"/>
@@ -4822,6 +5045,7 @@
   <w:style w:type="character" w:default="1" w:styleId="a0">
     <w:name w:val="Default Paragraph Font"/>
     <w:uiPriority w:val="1"/>
+    <w:semiHidden/>
     <w:unhideWhenUsed/>
   </w:style>
   <w:style w:type="table" w:default="1" w:styleId="a1">
@@ -5096,6 +5320,11 @@
       <w:szCs w:val="24"/>
     </w:rPr>
   </w:style>
+  <w:style w:type="character" w:customStyle="1" w:styleId="apple-converted-space">
+    <w:name w:val="apple-converted-space"/>
+    <w:basedOn w:val="a0"/>
+    <w:rsid w:val="006C60A2"/>
+  </w:style>
 </w:styles>
 </file>
 

</xml_diff>